<commit_message>
alteração relatório meta 1
</commit_message>
<xml_diff>
--- a/Relatório-Meta1.docx
+++ b/Relatório-Meta1.docx
@@ -1110,7 +1110,21 @@
           <w:rFonts w:ascii="Arial-BoldMT" w:cs="Arial-BoldMT"/>
           <w:lang w:val="pt-PT"/>
         </w:rPr>
-        <w:t>o implementado)</w:t>
+        <w:t>o implementado</w:t>
+      </w:r>
+      <w:r>
+        <w:rPr>
+          <w:rFonts w:ascii="Arial-BoldMT" w:cs="Arial-BoldMT"/>
+          <w:lang w:val="pt-PT"/>
+        </w:rPr>
+        <w:t xml:space="preserve"> para a meta 1</w:t>
+      </w:r>
+      <w:r>
+        <w:rPr>
+          <w:rFonts w:ascii="Arial-BoldMT" w:cs="Arial-BoldMT"/>
+          <w:lang w:val="pt-PT"/>
+        </w:rPr>
+        <w:t>)</w:t>
       </w:r>
     </w:p>
     <w:p>
@@ -1262,6 +1276,126 @@
         </w:rPr>
         <w:t>o ser os mesmos xD</w:t>
       </w:r>
+      <w:r>
+        <w:rPr>
+          <w:rFonts w:ascii="Arial-BoldMT" w:cs="Arial-BoldMT"/>
+          <w:lang w:val="pt-PT"/>
+        </w:rPr>
+        <w:t>(</w:t>
+      </w:r>
+      <w:r>
+        <w:rPr>
+          <w:rFonts w:ascii="Arial-BoldMT" w:cs="Arial-BoldMT"/>
+          <w:highlight w:val="darkCyan"/>
+          <w:lang w:val="pt-PT"/>
+        </w:rPr>
+        <w:t>isto s</w:t>
+      </w:r>
+      <w:r>
+        <w:rPr>
+          <w:rFonts w:ascii="Arial-BoldMT" w:cs="Arial-BoldMT"/>
+          <w:highlight w:val="darkCyan"/>
+          <w:lang w:val="pt-PT"/>
+        </w:rPr>
+        <w:t>ã</w:t>
+      </w:r>
+      <w:r>
+        <w:rPr>
+          <w:rFonts w:ascii="Arial-BoldMT" w:cs="Arial-BoldMT"/>
+          <w:highlight w:val="darkCyan"/>
+          <w:lang w:val="pt-PT"/>
+        </w:rPr>
+        <w:t>o classes que foram assumidas ao ler o relat</w:t>
+      </w:r>
+      <w:r>
+        <w:rPr>
+          <w:rFonts w:ascii="Arial-BoldMT" w:cs="Arial-BoldMT"/>
+          <w:highlight w:val="darkCyan"/>
+          <w:lang w:val="pt-PT"/>
+        </w:rPr>
+        <w:t>ó</w:t>
+      </w:r>
+      <w:r>
+        <w:rPr>
+          <w:rFonts w:ascii="Arial-BoldMT" w:cs="Arial-BoldMT"/>
+          <w:highlight w:val="darkCyan"/>
+          <w:lang w:val="pt-PT"/>
+        </w:rPr>
+        <w:t>rio</w:t>
+      </w:r>
+      <w:r>
+        <w:rPr>
+          <w:rFonts w:ascii="Arial-BoldMT" w:cs="Arial-BoldMT"/>
+          <w:highlight w:val="darkCyan"/>
+          <w:lang w:val="pt-PT"/>
+        </w:rPr>
+        <w:t>, n</w:t>
+      </w:r>
+      <w:r>
+        <w:rPr>
+          <w:rFonts w:ascii="Arial-BoldMT" w:cs="Arial-BoldMT"/>
+          <w:highlight w:val="darkCyan"/>
+          <w:lang w:val="pt-PT"/>
+        </w:rPr>
+        <w:t>ã</w:t>
+      </w:r>
+      <w:r>
+        <w:rPr>
+          <w:rFonts w:ascii="Arial-BoldMT" w:cs="Arial-BoldMT"/>
+          <w:highlight w:val="darkCyan"/>
+          <w:lang w:val="pt-PT"/>
+        </w:rPr>
+        <w:t>o s</w:t>
+      </w:r>
+      <w:r>
+        <w:rPr>
+          <w:rFonts w:ascii="Arial-BoldMT" w:cs="Arial-BoldMT"/>
+          <w:highlight w:val="darkCyan"/>
+          <w:lang w:val="pt-PT"/>
+        </w:rPr>
+        <w:t>ã</w:t>
+      </w:r>
+      <w:r>
+        <w:rPr>
+          <w:rFonts w:ascii="Arial-BoldMT" w:cs="Arial-BoldMT"/>
+          <w:highlight w:val="darkCyan"/>
+          <w:lang w:val="pt-PT"/>
+        </w:rPr>
+        <w:t>o as finais,</w:t>
+      </w:r>
+      <w:bookmarkStart w:id="0" w:name="_GoBack"/>
+      <w:bookmarkEnd w:id="0"/>
+      <w:r>
+        <w:rPr>
+          <w:rFonts w:ascii="Arial-BoldMT" w:cs="Arial-BoldMT"/>
+          <w:highlight w:val="darkCyan"/>
+          <w:lang w:val="pt-PT"/>
+        </w:rPr>
+        <w:t xml:space="preserve"> por isso acho que n</w:t>
+      </w:r>
+      <w:r>
+        <w:rPr>
+          <w:rFonts w:ascii="Arial-BoldMT" w:cs="Arial-BoldMT"/>
+          <w:highlight w:val="darkCyan"/>
+          <w:lang w:val="pt-PT"/>
+        </w:rPr>
+        <w:t>ã</w:t>
+      </w:r>
+      <w:r>
+        <w:rPr>
+          <w:rFonts w:ascii="Arial-BoldMT" w:cs="Arial-BoldMT"/>
+          <w:highlight w:val="darkCyan"/>
+          <w:lang w:val="pt-PT"/>
+        </w:rPr>
+        <w:t>o faz mal</w:t>
+      </w:r>
+      <w:r>
+        <w:rPr>
+          <w:rFonts w:ascii="Arial-BoldMT" w:cs="Arial-BoldMT"/>
+          <w:lang w:val="pt-PT"/>
+        </w:rPr>
+        <w:t>)</w:t>
+      </w:r>
     </w:p>
     <w:p>
       <w:pPr>
@@ -1406,7 +1540,21 @@
           <w:rFonts w:cstheme="minorHAnsi"/>
           <w:lang w:val="pt-PT"/>
         </w:rPr>
-        <w:t>aragem que são criados, assim como destruídos pela mesma.</w:t>
+        <w:t>aragem que são criados</w:t>
+      </w:r>
+      <w:r>
+        <w:rPr>
+          <w:rFonts w:cstheme="minorHAnsi"/>
+          <w:lang w:val="pt-PT"/>
+        </w:rPr>
+        <w:t xml:space="preserve"> localmente</w:t>
+      </w:r>
+      <w:r>
+        <w:rPr>
+          <w:rFonts w:cstheme="minorHAnsi"/>
+          <w:lang w:val="pt-PT"/>
+        </w:rPr>
+        <w:t>, assim como destruídos pela mesma.</w:t>
       </w:r>
     </w:p>
     <w:p>
@@ -1439,14 +1587,21 @@
           <w:rFonts w:cstheme="minorHAnsi"/>
           <w:lang w:val="pt-PT"/>
         </w:rPr>
-        <w:t>Equipa: contém o</w:t>
+        <w:t xml:space="preserve">Equipa: contém </w:t>
       </w:r>
       <w:r>
         <w:rPr>
           <w:rFonts w:cstheme="minorHAnsi"/>
           <w:lang w:val="pt-PT"/>
         </w:rPr>
-        <w:t>s Pilotos e Carros que estejam a agir como uma equipa, ou seja, que o piloto esteja no carro. Ambos os seus objetos são criados e eliminados na classe DVG, independentemente da classe Equipa.</w:t>
+        <w:t>ponteiros para os</w:t>
+      </w:r>
+      <w:r>
+        <w:rPr>
+          <w:rFonts w:cstheme="minorHAnsi"/>
+          <w:lang w:val="pt-PT"/>
+        </w:rPr>
+        <w:t xml:space="preserve"> Pilotos e Carros que estejam a agir como uma equipa, ou seja, que o piloto esteja no carro. Ambos os seus objetos são criados e eliminados na classe DVG, independentemente da classe Equipa.</w:t>
       </w:r>
       <w:r>
         <w:rPr>
@@ -1641,15 +1796,65 @@
           <w:bCs/>
           <w:sz w:val="24"/>
           <w:szCs w:val="24"/>
+          <w:highlight w:val="darkCyan"/>
           <w:lang w:val="pt-PT"/>
         </w:rPr>
       </w:pPr>
       <w:r>
         <w:rPr>
           <w:rFonts w:cstheme="minorHAnsi"/>
-          <w:lang w:val="pt-PT"/>
-        </w:rPr>
-        <w:t>Classe Piloto: tem dados e responsabilidades relativos apenas aos pilotos, como saber se está dentro de um carro ou não.</w:t>
+          <w:highlight w:val="darkCyan"/>
+          <w:lang w:val="pt-PT"/>
+        </w:rPr>
+        <w:t xml:space="preserve">Classe </w:t>
+      </w:r>
+      <w:r>
+        <w:rPr>
+          <w:rFonts w:cstheme="minorHAnsi"/>
+          <w:highlight w:val="darkCyan"/>
+          <w:lang w:val="pt-PT"/>
+        </w:rPr>
+        <w:t>Autódromo</w:t>
+      </w:r>
+      <w:r>
+        <w:rPr>
+          <w:rFonts w:cstheme="minorHAnsi"/>
+          <w:highlight w:val="darkCyan"/>
+          <w:lang w:val="pt-PT"/>
+        </w:rPr>
+        <w:t>: tem dados e responsabilidades relativos apenas a</w:t>
+      </w:r>
+      <w:r>
+        <w:rPr>
+          <w:rFonts w:cstheme="minorHAnsi"/>
+          <w:highlight w:val="darkCyan"/>
+          <w:lang w:val="pt-PT"/>
+        </w:rPr>
+        <w:t>s suas variáveis (pista garagem)</w:t>
+      </w:r>
+      <w:r>
+        <w:rPr>
+          <w:rFonts w:cstheme="minorHAnsi"/>
+          <w:highlight w:val="darkCyan"/>
+          <w:lang w:val="pt-PT"/>
+        </w:rPr>
+        <w:t xml:space="preserve">, </w:t>
+      </w:r>
+      <w:r>
+        <w:rPr>
+          <w:rFonts w:cstheme="minorHAnsi"/>
+          <w:highlight w:val="darkCyan"/>
+          <w:lang w:val="pt-PT"/>
+        </w:rPr>
+        <w:t>como por exemplo adicionar carros na sua garagem e saber quais os carros que se encontram na pista</w:t>
+      </w:r>
+      <w:r>
+        <w:rPr>
+          <w:rFonts w:cstheme="minorHAnsi"/>
+          <w:highlight w:val="darkCyan"/>
+          <w:lang w:val="pt-PT"/>
+        </w:rPr>
+        <w:t>.</w:t>
       </w:r>
     </w:p>
     <w:p>
@@ -1677,7 +1882,21 @@
           <w:rFonts w:cstheme="minorHAnsi"/>
           <w:lang w:val="pt-PT"/>
         </w:rPr>
-        <w:t>Classe Carro: tem dados e responsabilidades relativos apenas aos carros, como saber se o carro está em movimento ou não.</w:t>
+        <w:t>Classe Carro: tem dados e responsabilidades relativos apenas aos carros, como saber se o carro está em movimento ou não</w:t>
+      </w:r>
+      <w:r>
+        <w:rPr>
+          <w:rFonts w:cstheme="minorHAnsi"/>
+          <w:lang w:val="pt-PT"/>
+        </w:rPr>
+        <w:t>, a sua velocidade entre outros</w:t>
+      </w:r>
+      <w:r>
+        <w:rPr>
+          <w:rFonts w:cstheme="minorHAnsi"/>
+          <w:lang w:val="pt-PT"/>
+        </w:rPr>
+        <w:t>.</w:t>
       </w:r>
     </w:p>
     <w:p>
@@ -1724,6 +1943,7 @@
           <w:szCs w:val="24"/>
           <w:lang w:val="pt-PT"/>
         </w:rPr>
+        <w:lastRenderedPageBreak/>
         <w:t xml:space="preserve">Relativamente à aplicação entregue, quais as classes que considera com responsabilidades de interface com o utilizador e quais as que representam a lógica? </w:t>
       </w:r>
     </w:p>
@@ -1787,7 +2007,6 @@
           <w:rFonts w:cstheme="minorHAnsi"/>
           <w:lang w:val="pt-PT"/>
         </w:rPr>
-        <w:lastRenderedPageBreak/>
         <w:t>Responsabilidade da lógica da aplicação</w:t>
       </w:r>
       <w:r>
@@ -2078,6 +2297,23 @@
         </w:rPr>
         <w:t>//Vale a pena responder ?</w:t>
       </w:r>
+      <w:r>
+        <w:rPr>
+          <w:b/>
+          <w:bCs/>
+          <w:lang w:val="pt-PT"/>
+        </w:rPr>
+        <w:t xml:space="preserve"> </w:t>
+      </w:r>
+      <w:r>
+        <w:rPr>
+          <w:b/>
+          <w:bCs/>
+          <w:highlight w:val="darkCyan"/>
+          <w:lang w:val="pt-PT"/>
+        </w:rPr>
+        <w:t>(acho que não)</w:t>
+      </w:r>
     </w:p>
     <w:p>
       <w:pPr>
@@ -2144,6 +2380,42 @@
         <w:autoSpaceDN w:val="0"/>
         <w:adjustRightInd w:val="0"/>
         <w:spacing w:after="0" w:line="240" w:lineRule="auto"/>
+        <w:rPr>
+          <w:sz w:val="24"/>
+          <w:szCs w:val="24"/>
+          <w:lang w:val="pt-PT"/>
+        </w:rPr>
+      </w:pPr>
+      <w:r>
+        <w:rPr>
+          <w:sz w:val="24"/>
+          <w:szCs w:val="24"/>
+          <w:lang w:val="pt-PT"/>
+        </w:rPr>
+        <w:t>Nota: Acrónimo CRUD corresponde a Create/Read/Use/Delete, ou seja, Criar/Ler/Usar/Eliminar.</w:t>
+      </w:r>
+    </w:p>
+    <w:p>
+      <w:pPr>
+        <w:pStyle w:val="PargrafodaLista"/>
+        <w:autoSpaceDE w:val="0"/>
+        <w:autoSpaceDN w:val="0"/>
+        <w:adjustRightInd w:val="0"/>
+        <w:spacing w:after="0" w:line="240" w:lineRule="auto"/>
+        <w:rPr>
+          <w:sz w:val="24"/>
+          <w:szCs w:val="24"/>
+          <w:lang w:val="pt-PT"/>
+        </w:rPr>
+      </w:pPr>
+    </w:p>
+    <w:p>
+      <w:pPr>
+        <w:pStyle w:val="PargrafodaLista"/>
+        <w:autoSpaceDE w:val="0"/>
+        <w:autoSpaceDN w:val="0"/>
+        <w:adjustRightInd w:val="0"/>
+        <w:spacing w:after="0" w:line="240" w:lineRule="auto"/>
         <w:ind w:left="1440"/>
         <w:rPr>
           <w:lang w:val="pt-PT"/>
@@ -2190,58 +2462,83 @@
     <w:p>
       <w:pPr>
         <w:pStyle w:val="PargrafodaLista"/>
-        <w:autoSpaceDE w:val="0"/>
-        <w:autoSpaceDN w:val="0"/>
-        <w:adjustRightInd w:val="0"/>
-        <w:spacing w:after="0" w:line="240" w:lineRule="auto"/>
-        <w:ind w:left="1440" w:firstLine="720"/>
-        <w:rPr>
-          <w:lang w:val="pt-PT"/>
-        </w:rPr>
-      </w:pPr>
-      <w:r>
-        <w:rPr>
-          <w:lang w:val="pt-PT"/>
-        </w:rPr>
-        <w:t>Guardar todos os pilotos.</w:t>
-      </w:r>
-    </w:p>
-    <w:p>
-      <w:pPr>
-        <w:pStyle w:val="PargrafodaLista"/>
-        <w:autoSpaceDE w:val="0"/>
-        <w:autoSpaceDN w:val="0"/>
-        <w:adjustRightInd w:val="0"/>
-        <w:spacing w:after="0" w:line="240" w:lineRule="auto"/>
-        <w:ind w:left="1440" w:firstLine="720"/>
-        <w:rPr>
-          <w:lang w:val="pt-PT"/>
-        </w:rPr>
-      </w:pPr>
-      <w:r>
-        <w:rPr>
-          <w:lang w:val="pt-PT"/>
-        </w:rPr>
-        <w:t>Obter nome e tipo de um piloto.</w:t>
-      </w:r>
-    </w:p>
-    <w:p>
-      <w:pPr>
-        <w:pStyle w:val="PargrafodaLista"/>
-        <w:autoSpaceDE w:val="0"/>
-        <w:autoSpaceDN w:val="0"/>
-        <w:adjustRightInd w:val="0"/>
-        <w:spacing w:after="0" w:line="240" w:lineRule="auto"/>
-        <w:ind w:left="1440" w:firstLine="720"/>
-        <w:rPr>
-          <w:lang w:val="pt-PT"/>
-        </w:rPr>
-      </w:pPr>
-      <w:r>
-        <w:rPr>
-          <w:lang w:val="pt-PT"/>
-        </w:rPr>
-        <w:t>Verificar se está associado a um carro</w:t>
+        <w:numPr>
+          <w:ilvl w:val="0"/>
+          <w:numId w:val="11"/>
+        </w:numPr>
+        <w:autoSpaceDE w:val="0"/>
+        <w:autoSpaceDN w:val="0"/>
+        <w:adjustRightInd w:val="0"/>
+        <w:spacing w:after="0" w:line="240" w:lineRule="auto"/>
+        <w:rPr>
+          <w:b/>
+          <w:bCs/>
+          <w:lang w:val="pt-PT"/>
+        </w:rPr>
+      </w:pPr>
+      <w:r>
+        <w:rPr>
+          <w:lang w:val="pt-PT"/>
+        </w:rPr>
+        <w:t>V</w:t>
+      </w:r>
+      <w:r>
+        <w:rPr>
+          <w:lang w:val="pt-PT"/>
+        </w:rPr>
+        <w:t>erifica</w:t>
+      </w:r>
+      <w:r>
+        <w:rPr>
+          <w:lang w:val="pt-PT"/>
+        </w:rPr>
+        <w:t>r</w:t>
+      </w:r>
+      <w:r>
+        <w:rPr>
+          <w:lang w:val="pt-PT"/>
+        </w:rPr>
+        <w:t xml:space="preserve"> se existe repetição do nome</w:t>
+      </w:r>
+      <w:r>
+        <w:rPr>
+          <w:lang w:val="pt-PT"/>
+        </w:rPr>
+        <w:t xml:space="preserve"> na sua criação e</w:t>
+      </w:r>
+      <w:r>
+        <w:rPr>
+          <w:lang w:val="pt-PT"/>
+        </w:rPr>
+        <w:t xml:space="preserve"> ajusta conforme</w:t>
+      </w:r>
+      <w:r>
+        <w:rPr>
+          <w:lang w:val="pt-PT"/>
+        </w:rPr>
+        <w:t xml:space="preserve"> o enunciado.</w:t>
+      </w:r>
+    </w:p>
+    <w:p>
+      <w:pPr>
+        <w:pStyle w:val="PargrafodaLista"/>
+        <w:numPr>
+          <w:ilvl w:val="0"/>
+          <w:numId w:val="11"/>
+        </w:numPr>
+        <w:autoSpaceDE w:val="0"/>
+        <w:autoSpaceDN w:val="0"/>
+        <w:adjustRightInd w:val="0"/>
+        <w:spacing w:after="0" w:line="240" w:lineRule="auto"/>
+        <w:rPr>
+          <w:lang w:val="pt-PT"/>
+        </w:rPr>
+      </w:pPr>
+      <w:r>
+        <w:rPr>
+          <w:lang w:val="pt-PT"/>
+        </w:rPr>
+        <w:t>Obter e alterar informações relativas à equipa</w:t>
       </w:r>
       <w:r>
         <w:rPr>
@@ -2253,20 +2550,35 @@
     <w:p>
       <w:pPr>
         <w:pStyle w:val="PargrafodaLista"/>
-        <w:autoSpaceDE w:val="0"/>
-        <w:autoSpaceDN w:val="0"/>
-        <w:adjustRightInd w:val="0"/>
-        <w:spacing w:after="0" w:line="240" w:lineRule="auto"/>
-        <w:ind w:left="1440" w:firstLine="720"/>
-        <w:rPr>
-          <w:lang w:val="pt-PT"/>
-        </w:rPr>
-      </w:pPr>
-      <w:r>
-        <w:rPr>
-          <w:lang w:val="pt-PT"/>
-        </w:rPr>
-        <w:t>Parar e iniciar o movimento do carro que o piloto estiver a conduzir.</w:t>
+        <w:numPr>
+          <w:ilvl w:val="0"/>
+          <w:numId w:val="11"/>
+        </w:numPr>
+        <w:autoSpaceDE w:val="0"/>
+        <w:autoSpaceDN w:val="0"/>
+        <w:adjustRightInd w:val="0"/>
+        <w:spacing w:after="0" w:line="240" w:lineRule="auto"/>
+        <w:rPr>
+          <w:lang w:val="pt-PT"/>
+        </w:rPr>
+      </w:pPr>
+      <w:r>
+        <w:rPr>
+          <w:lang w:val="pt-PT"/>
+        </w:rPr>
+        <w:t>Aceder aos controlos do carro que</w:t>
+      </w:r>
+      <w:r>
+        <w:rPr>
+          <w:lang w:val="pt-PT"/>
+        </w:rPr>
+        <w:t xml:space="preserve"> estiver a conduzir</w:t>
+      </w:r>
+      <w:r>
+        <w:rPr>
+          <w:lang w:val="pt-PT"/>
+        </w:rPr>
+        <w:t>.</w:t>
       </w:r>
     </w:p>
     <w:p>
@@ -2337,12 +2649,63 @@
           <w:bCs/>
           <w:lang w:val="pt-PT"/>
         </w:rPr>
-        <w:t>Classe:</w:t>
-      </w:r>
-      <w:r>
-        <w:rPr>
-          <w:b/>
-          <w:bCs/>
+        <w:t xml:space="preserve">Classe: </w:t>
+      </w:r>
+      <w:r>
+        <w:rPr>
+          <w:lang w:val="pt-PT"/>
+        </w:rPr>
+        <w:t>Carro</w:t>
+      </w:r>
+    </w:p>
+    <w:p>
+      <w:pPr>
+        <w:pStyle w:val="PargrafodaLista"/>
+        <w:autoSpaceDE w:val="0"/>
+        <w:autoSpaceDN w:val="0"/>
+        <w:adjustRightInd w:val="0"/>
+        <w:spacing w:after="0" w:line="240" w:lineRule="auto"/>
+        <w:ind w:left="1440"/>
+        <w:rPr>
+          <w:b/>
+          <w:bCs/>
+          <w:lang w:val="pt-PT"/>
+        </w:rPr>
+      </w:pPr>
+      <w:r>
+        <w:rPr>
+          <w:b/>
+          <w:bCs/>
+          <w:lang w:val="pt-PT"/>
+        </w:rPr>
+        <w:t>Responsabilidades:</w:t>
+      </w:r>
+    </w:p>
+    <w:p>
+      <w:pPr>
+        <w:pStyle w:val="PargrafodaLista"/>
+        <w:numPr>
+          <w:ilvl w:val="0"/>
+          <w:numId w:val="13"/>
+        </w:numPr>
+        <w:autoSpaceDE w:val="0"/>
+        <w:autoSpaceDN w:val="0"/>
+        <w:adjustRightInd w:val="0"/>
+        <w:spacing w:after="0" w:line="240" w:lineRule="auto"/>
+        <w:rPr>
+          <w:b/>
+          <w:bCs/>
+          <w:lang w:val="pt-PT"/>
+        </w:rPr>
+      </w:pPr>
+      <w:r>
+        <w:rPr>
+          <w:lang w:val="pt-PT"/>
+        </w:rPr>
+        <w:t>Atribuir</w:t>
+      </w:r>
+      <w:r>
+        <w:rPr>
           <w:lang w:val="pt-PT"/>
         </w:rPr>
         <w:t xml:space="preserve"> </w:t>
@@ -2351,7 +2714,97 @@
         <w:rPr>
           <w:lang w:val="pt-PT"/>
         </w:rPr>
-        <w:t>Carro</w:t>
+        <w:t>ID automático a um carro novo</w:t>
+      </w:r>
+    </w:p>
+    <w:p>
+      <w:pPr>
+        <w:pStyle w:val="PargrafodaLista"/>
+        <w:numPr>
+          <w:ilvl w:val="0"/>
+          <w:numId w:val="13"/>
+        </w:numPr>
+        <w:autoSpaceDE w:val="0"/>
+        <w:autoSpaceDN w:val="0"/>
+        <w:adjustRightInd w:val="0"/>
+        <w:spacing w:after="0" w:line="240" w:lineRule="auto"/>
+        <w:rPr>
+          <w:lang w:val="pt-PT"/>
+        </w:rPr>
+      </w:pPr>
+      <w:r>
+        <w:rPr>
+          <w:lang w:val="pt-PT"/>
+        </w:rPr>
+        <w:t>Obter informações sobre o carro (Vel. máxima, cap. da bateria, etc.).</w:t>
+      </w:r>
+    </w:p>
+    <w:p>
+      <w:pPr>
+        <w:pStyle w:val="PargrafodaLista"/>
+        <w:numPr>
+          <w:ilvl w:val="0"/>
+          <w:numId w:val="13"/>
+        </w:numPr>
+        <w:autoSpaceDE w:val="0"/>
+        <w:autoSpaceDN w:val="0"/>
+        <w:adjustRightInd w:val="0"/>
+        <w:spacing w:after="0" w:line="240" w:lineRule="auto"/>
+        <w:rPr>
+          <w:lang w:val="pt-PT"/>
+        </w:rPr>
+      </w:pPr>
+      <w:r>
+        <w:rPr>
+          <w:lang w:val="pt-PT"/>
+        </w:rPr>
+        <w:t>Obter e alterar informações relativas à equipa</w:t>
+      </w:r>
+      <w:r>
+        <w:rPr>
+          <w:lang w:val="pt-PT"/>
+        </w:rPr>
+        <w:t>.</w:t>
+      </w:r>
+    </w:p>
+    <w:p>
+      <w:pPr>
+        <w:pStyle w:val="PargrafodaLista"/>
+        <w:numPr>
+          <w:ilvl w:val="0"/>
+          <w:numId w:val="13"/>
+        </w:numPr>
+        <w:autoSpaceDE w:val="0"/>
+        <w:autoSpaceDN w:val="0"/>
+        <w:adjustRightInd w:val="0"/>
+        <w:spacing w:after="0" w:line="240" w:lineRule="auto"/>
+        <w:rPr>
+          <w:lang w:val="pt-PT"/>
+        </w:rPr>
+      </w:pPr>
+      <w:r>
+        <w:rPr>
+          <w:lang w:val="pt-PT"/>
+        </w:rPr>
+        <w:t>Alterar o seu estado (</w:t>
+      </w:r>
+      <w:r>
+        <w:rPr>
+          <w:lang w:val="pt-PT"/>
+        </w:rPr>
+        <w:t>iniciar movimento, parar movimento, carregar bateria, etc.</w:t>
+      </w:r>
+      <w:r>
+        <w:rPr>
+          <w:lang w:val="pt-PT"/>
+        </w:rPr>
+        <w:t>)</w:t>
+      </w:r>
+      <w:r>
+        <w:rPr>
+          <w:lang w:val="pt-PT"/>
+        </w:rPr>
+        <w:t>.</w:t>
       </w:r>
     </w:p>
     <w:p>
@@ -2374,12 +2827,157 @@
           <w:bCs/>
           <w:lang w:val="pt-PT"/>
         </w:rPr>
+        <w:t>Colaborações:</w:t>
+      </w:r>
+    </w:p>
+    <w:p>
+      <w:pPr>
+        <w:pStyle w:val="PargrafodaLista"/>
+        <w:autoSpaceDE w:val="0"/>
+        <w:autoSpaceDN w:val="0"/>
+        <w:adjustRightInd w:val="0"/>
+        <w:spacing w:after="0" w:line="240" w:lineRule="auto"/>
+        <w:ind w:left="1440"/>
+        <w:rPr>
+          <w:b/>
+          <w:bCs/>
+          <w:lang w:val="pt-PT"/>
+        </w:rPr>
+      </w:pPr>
+    </w:p>
+    <w:p>
+      <w:pPr>
+        <w:autoSpaceDE w:val="0"/>
+        <w:autoSpaceDN w:val="0"/>
+        <w:adjustRightInd w:val="0"/>
+        <w:spacing w:after="0" w:line="240" w:lineRule="auto"/>
+        <w:ind w:left="720" w:firstLine="720"/>
+        <w:rPr>
+          <w:lang w:val="pt-PT"/>
+        </w:rPr>
+      </w:pPr>
+      <w:r>
+        <w:rPr>
+          <w:b/>
+          <w:bCs/>
+          <w:lang w:val="pt-PT"/>
+        </w:rPr>
+        <w:lastRenderedPageBreak/>
+        <w:t xml:space="preserve">Classe: </w:t>
+      </w:r>
+      <w:r>
+        <w:rPr>
+          <w:lang w:val="pt-PT"/>
+        </w:rPr>
+        <w:t>Pista</w:t>
+      </w:r>
+    </w:p>
+    <w:p>
+      <w:pPr>
+        <w:pStyle w:val="PargrafodaLista"/>
+        <w:autoSpaceDE w:val="0"/>
+        <w:autoSpaceDN w:val="0"/>
+        <w:adjustRightInd w:val="0"/>
+        <w:spacing w:after="0" w:line="240" w:lineRule="auto"/>
+        <w:ind w:left="1440"/>
+        <w:rPr>
+          <w:b/>
+          <w:bCs/>
+          <w:lang w:val="pt-PT"/>
+        </w:rPr>
+      </w:pPr>
+      <w:r>
+        <w:rPr>
+          <w:b/>
+          <w:bCs/>
+          <w:lang w:val="pt-PT"/>
+        </w:rPr>
         <w:t>Responsabilidades:</w:t>
       </w:r>
     </w:p>
     <w:p>
       <w:pPr>
         <w:pStyle w:val="PargrafodaLista"/>
+        <w:numPr>
+          <w:ilvl w:val="0"/>
+          <w:numId w:val="21"/>
+        </w:numPr>
+        <w:autoSpaceDE w:val="0"/>
+        <w:autoSpaceDN w:val="0"/>
+        <w:adjustRightInd w:val="0"/>
+        <w:spacing w:after="0" w:line="240" w:lineRule="auto"/>
+        <w:rPr>
+          <w:b/>
+          <w:bCs/>
+          <w:lang w:val="pt-PT"/>
+        </w:rPr>
+      </w:pPr>
+      <w:r>
+        <w:rPr>
+          <w:lang w:val="pt-PT"/>
+        </w:rPr>
+        <w:t>Iniciar/Terminar corrida.</w:t>
+      </w:r>
+    </w:p>
+    <w:p>
+      <w:pPr>
+        <w:pStyle w:val="PargrafodaLista"/>
+        <w:numPr>
+          <w:ilvl w:val="0"/>
+          <w:numId w:val="14"/>
+        </w:numPr>
+        <w:autoSpaceDE w:val="0"/>
+        <w:autoSpaceDN w:val="0"/>
+        <w:adjustRightInd w:val="0"/>
+        <w:spacing w:after="0" w:line="240" w:lineRule="auto"/>
+        <w:rPr>
+          <w:lang w:val="pt-PT"/>
+        </w:rPr>
+      </w:pPr>
+      <w:r>
+        <w:rPr>
+          <w:lang w:val="pt-PT"/>
+        </w:rPr>
+        <w:t>Inserir/R</w:t>
+      </w:r>
+      <w:r>
+        <w:rPr>
+          <w:lang w:val="pt-PT"/>
+        </w:rPr>
+        <w:t>emover Equipas da pista</w:t>
+      </w:r>
+      <w:r>
+        <w:rPr>
+          <w:lang w:val="pt-PT"/>
+        </w:rPr>
+        <w:t>.</w:t>
+      </w:r>
+    </w:p>
+    <w:p>
+      <w:pPr>
+        <w:pStyle w:val="PargrafodaLista"/>
+        <w:numPr>
+          <w:ilvl w:val="0"/>
+          <w:numId w:val="14"/>
+        </w:numPr>
+        <w:autoSpaceDE w:val="0"/>
+        <w:autoSpaceDN w:val="0"/>
+        <w:adjustRightInd w:val="0"/>
+        <w:spacing w:after="0" w:line="240" w:lineRule="auto"/>
+        <w:rPr>
+          <w:lang w:val="pt-PT"/>
+        </w:rPr>
+      </w:pPr>
+      <w:r>
+        <w:rPr>
+          <w:lang w:val="pt-PT"/>
+        </w:rPr>
+        <w:t>Passar tempo para cada equipa na pista.</w:t>
+      </w:r>
+    </w:p>
+    <w:p>
+      <w:pPr>
+        <w:pStyle w:val="PargrafodaLista"/>
         <w:autoSpaceDE w:val="0"/>
         <w:autoSpaceDN w:val="0"/>
         <w:adjustRightInd w:val="0"/>
@@ -2395,13 +2993,21 @@
           <w:bCs/>
           <w:lang w:val="pt-PT"/>
         </w:rPr>
-        <w:tab/>
-      </w:r>
-      <w:r>
-        <w:rPr>
-          <w:lang w:val="pt-PT"/>
-        </w:rPr>
-        <w:t>Atribuir ID automático a um carro novo.</w:t>
+        <w:t>Colaborações:</w:t>
+      </w:r>
+      <w:r>
+        <w:rPr>
+          <w:b/>
+          <w:bCs/>
+          <w:lang w:val="pt-PT"/>
+        </w:rPr>
+        <w:t xml:space="preserve"> </w:t>
+      </w:r>
+      <w:r>
+        <w:rPr>
+          <w:lang w:val="pt-PT"/>
+        </w:rPr>
+        <w:t>Equipa, Autódromo</w:t>
       </w:r>
     </w:p>
     <w:p>
@@ -2413,16 +3019,11 @@
         <w:spacing w:after="0" w:line="240" w:lineRule="auto"/>
         <w:ind w:left="1440"/>
         <w:rPr>
-          <w:lang w:val="pt-PT"/>
-        </w:rPr>
-      </w:pPr>
-      <w:r>
-        <w:rPr>
-          <w:lang w:val="pt-PT"/>
-        </w:rPr>
-        <w:tab/>
-        <w:t>Obter informações sobre o carro (Vel. máxima, cap. da bateria, etc.).</w:t>
-      </w:r>
+          <w:b/>
+          <w:bCs/>
+          <w:lang w:val="pt-PT"/>
+        </w:rPr>
+      </w:pPr>
     </w:p>
     <w:p>
       <w:pPr>
@@ -2433,6 +3034,140 @@
         <w:spacing w:after="0" w:line="240" w:lineRule="auto"/>
         <w:ind w:left="1440"/>
         <w:rPr>
+          <w:lang w:val="pt-PT"/>
+        </w:rPr>
+      </w:pPr>
+      <w:r>
+        <w:rPr>
+          <w:b/>
+          <w:bCs/>
+          <w:lang w:val="pt-PT"/>
+        </w:rPr>
+        <w:t xml:space="preserve">Classe: </w:t>
+      </w:r>
+      <w:r>
+        <w:rPr>
+          <w:lang w:val="pt-PT"/>
+        </w:rPr>
+        <w:t>Garagem</w:t>
+      </w:r>
+    </w:p>
+    <w:p>
+      <w:pPr>
+        <w:pStyle w:val="PargrafodaLista"/>
+        <w:autoSpaceDE w:val="0"/>
+        <w:autoSpaceDN w:val="0"/>
+        <w:adjustRightInd w:val="0"/>
+        <w:spacing w:after="0" w:line="240" w:lineRule="auto"/>
+        <w:ind w:left="1440"/>
+        <w:rPr>
+          <w:b/>
+          <w:bCs/>
+          <w:lang w:val="pt-PT"/>
+        </w:rPr>
+      </w:pPr>
+      <w:r>
+        <w:rPr>
+          <w:b/>
+          <w:bCs/>
+          <w:lang w:val="pt-PT"/>
+        </w:rPr>
+        <w:t>Responsabilidades:</w:t>
+      </w:r>
+    </w:p>
+    <w:p>
+      <w:pPr>
+        <w:pStyle w:val="PargrafodaLista"/>
+        <w:numPr>
+          <w:ilvl w:val="0"/>
+          <w:numId w:val="15"/>
+        </w:numPr>
+        <w:autoSpaceDE w:val="0"/>
+        <w:autoSpaceDN w:val="0"/>
+        <w:adjustRightInd w:val="0"/>
+        <w:spacing w:after="0" w:line="240" w:lineRule="auto"/>
+        <w:rPr>
+          <w:lang w:val="pt-PT"/>
+        </w:rPr>
+      </w:pPr>
+      <w:r>
+        <w:rPr>
+          <w:lang w:val="pt-PT"/>
+        </w:rPr>
+        <w:t>Armazenar as equipas que se encontram aptas para competir</w:t>
+      </w:r>
+    </w:p>
+    <w:p>
+      <w:pPr>
+        <w:pStyle w:val="PargrafodaLista"/>
+        <w:numPr>
+          <w:ilvl w:val="0"/>
+          <w:numId w:val="15"/>
+        </w:numPr>
+        <w:autoSpaceDE w:val="0"/>
+        <w:autoSpaceDN w:val="0"/>
+        <w:adjustRightInd w:val="0"/>
+        <w:spacing w:after="0" w:line="240" w:lineRule="auto"/>
+        <w:rPr>
+          <w:lang w:val="pt-PT"/>
+        </w:rPr>
+      </w:pPr>
+      <w:r>
+        <w:rPr>
+          <w:lang w:val="pt-PT"/>
+        </w:rPr>
+        <w:t>Carregar as baterias dos carros armazenados</w:t>
+      </w:r>
+    </w:p>
+    <w:p>
+      <w:pPr>
+        <w:pStyle w:val="PargrafodaLista"/>
+        <w:numPr>
+          <w:ilvl w:val="0"/>
+          <w:numId w:val="15"/>
+        </w:numPr>
+        <w:autoSpaceDE w:val="0"/>
+        <w:autoSpaceDN w:val="0"/>
+        <w:adjustRightInd w:val="0"/>
+        <w:spacing w:after="0" w:line="240" w:lineRule="auto"/>
+        <w:rPr>
+          <w:lang w:val="pt-PT"/>
+        </w:rPr>
+      </w:pPr>
+      <w:r>
+        <w:rPr>
+          <w:lang w:val="pt-PT"/>
+        </w:rPr>
+        <w:t>Retirar</w:t>
+      </w:r>
+      <w:r>
+        <w:rPr>
+          <w:lang w:val="pt-PT"/>
+        </w:rPr>
+        <w:t xml:space="preserve"> uma equipa</w:t>
+      </w:r>
+      <w:r>
+        <w:rPr>
+          <w:lang w:val="pt-PT"/>
+        </w:rPr>
+        <w:t xml:space="preserve"> aptar para competir na</w:t>
+      </w:r>
+      <w:r>
+        <w:rPr>
+          <w:lang w:val="pt-PT"/>
+        </w:rPr>
+        <w:t xml:space="preserve"> pista</w:t>
+      </w:r>
+    </w:p>
+    <w:p>
+      <w:pPr>
+        <w:pStyle w:val="PargrafodaLista"/>
+        <w:autoSpaceDE w:val="0"/>
+        <w:autoSpaceDN w:val="0"/>
+        <w:adjustRightInd w:val="0"/>
+        <w:spacing w:after="0" w:line="240" w:lineRule="auto"/>
+        <w:ind w:left="1440"/>
+        <w:rPr>
           <w:b/>
           <w:bCs/>
           <w:lang w:val="pt-PT"/>
@@ -2446,6 +3181,26 @@
         </w:rPr>
         <w:t>Colaborações:</w:t>
       </w:r>
+      <w:r>
+        <w:rPr>
+          <w:b/>
+          <w:bCs/>
+          <w:lang w:val="pt-PT"/>
+        </w:rPr>
+        <w:t xml:space="preserve"> </w:t>
+      </w:r>
+      <w:r>
+        <w:rPr>
+          <w:lang w:val="pt-PT"/>
+        </w:rPr>
+        <w:t>Equipa</w:t>
+      </w:r>
+      <w:r>
+        <w:rPr>
+          <w:lang w:val="pt-PT"/>
+        </w:rPr>
+        <w:t>, Autódromo</w:t>
+      </w:r>
     </w:p>
     <w:p>
       <w:pPr>
@@ -2480,7 +3235,138 @@
           <w:bCs/>
           <w:lang w:val="pt-PT"/>
         </w:rPr>
-        <w:t>Classe:</w:t>
+        <w:t xml:space="preserve">Classe: </w:t>
+      </w:r>
+      <w:r>
+        <w:rPr>
+          <w:lang w:val="pt-PT"/>
+        </w:rPr>
+        <w:t>Autódromo</w:t>
+      </w:r>
+    </w:p>
+    <w:p>
+      <w:pPr>
+        <w:pStyle w:val="PargrafodaLista"/>
+        <w:autoSpaceDE w:val="0"/>
+        <w:autoSpaceDN w:val="0"/>
+        <w:adjustRightInd w:val="0"/>
+        <w:spacing w:after="0" w:line="240" w:lineRule="auto"/>
+        <w:ind w:left="1440"/>
+        <w:rPr>
+          <w:b/>
+          <w:bCs/>
+          <w:lang w:val="pt-PT"/>
+        </w:rPr>
+      </w:pPr>
+      <w:r>
+        <w:rPr>
+          <w:b/>
+          <w:bCs/>
+          <w:lang w:val="pt-PT"/>
+        </w:rPr>
+        <w:t>Responsabilidades:</w:t>
+      </w:r>
+    </w:p>
+    <w:p>
+      <w:pPr>
+        <w:pStyle w:val="PargrafodaLista"/>
+        <w:numPr>
+          <w:ilvl w:val="0"/>
+          <w:numId w:val="16"/>
+        </w:numPr>
+        <w:autoSpaceDE w:val="0"/>
+        <w:autoSpaceDN w:val="0"/>
+        <w:adjustRightInd w:val="0"/>
+        <w:spacing w:after="0" w:line="240" w:lineRule="auto"/>
+        <w:rPr>
+          <w:lang w:val="pt-PT"/>
+        </w:rPr>
+      </w:pPr>
+      <w:r>
+        <w:rPr>
+          <w:lang w:val="pt-PT"/>
+        </w:rPr>
+        <w:t xml:space="preserve">Verificar a repetição de nomes na própria classe e corrigir de acordo </w:t>
+      </w:r>
+      <w:r>
+        <w:rPr>
+          <w:lang w:val="pt-PT"/>
+        </w:rPr>
+        <w:t>c</w:t>
+      </w:r>
+      <w:r>
+        <w:rPr>
+          <w:lang w:val="pt-PT"/>
+        </w:rPr>
+        <w:t>om o enunciado.</w:t>
+      </w:r>
+    </w:p>
+    <w:p>
+      <w:pPr>
+        <w:pStyle w:val="PargrafodaLista"/>
+        <w:numPr>
+          <w:ilvl w:val="0"/>
+          <w:numId w:val="16"/>
+        </w:numPr>
+        <w:autoSpaceDE w:val="0"/>
+        <w:autoSpaceDN w:val="0"/>
+        <w:adjustRightInd w:val="0"/>
+        <w:spacing w:after="0" w:line="240" w:lineRule="auto"/>
+        <w:rPr>
+          <w:lang w:val="pt-PT"/>
+        </w:rPr>
+      </w:pPr>
+      <w:r>
+        <w:rPr>
+          <w:lang w:val="pt-PT"/>
+        </w:rPr>
+        <w:t xml:space="preserve">Retirar uma equipa da garagem e inserir na pista </w:t>
+      </w:r>
+      <w:r>
+        <w:rPr>
+          <w:lang w:val="pt-PT"/>
+        </w:rPr>
+        <w:t>(</w:t>
+      </w:r>
+      <w:r>
+        <w:rPr>
+          <w:lang w:val="pt-PT"/>
+        </w:rPr>
+        <w:t>e vice-versa</w:t>
+      </w:r>
+      <w:r>
+        <w:rPr>
+          <w:lang w:val="pt-PT"/>
+        </w:rPr>
+        <w:t>)</w:t>
+      </w:r>
+      <w:r>
+        <w:rPr>
+          <w:lang w:val="pt-PT"/>
+        </w:rPr>
+        <w:t>.</w:t>
+      </w:r>
+    </w:p>
+    <w:p>
+      <w:pPr>
+        <w:pStyle w:val="PargrafodaLista"/>
+        <w:autoSpaceDE w:val="0"/>
+        <w:autoSpaceDN w:val="0"/>
+        <w:adjustRightInd w:val="0"/>
+        <w:spacing w:after="0" w:line="240" w:lineRule="auto"/>
+        <w:ind w:left="1440"/>
+        <w:rPr>
+          <w:u w:val="single"/>
+          <w:lang w:val="pt-PT"/>
+        </w:rPr>
+      </w:pPr>
+      <w:r>
+        <w:rPr>
+          <w:b/>
+          <w:bCs/>
+          <w:lang w:val="pt-PT"/>
+        </w:rPr>
+        <w:t>Colaborações:</w:t>
       </w:r>
       <w:r>
         <w:rPr>
@@ -2494,7 +3380,7 @@
         <w:rPr>
           <w:lang w:val="pt-PT"/>
         </w:rPr>
-        <w:t>Pista</w:t>
+        <w:t>Pista/Garagem/Equipa</w:t>
       </w:r>
     </w:p>
     <w:p>
@@ -2511,6 +3397,48 @@
           <w:lang w:val="pt-PT"/>
         </w:rPr>
       </w:pPr>
+    </w:p>
+    <w:p>
+      <w:pPr>
+        <w:pStyle w:val="PargrafodaLista"/>
+        <w:autoSpaceDE w:val="0"/>
+        <w:autoSpaceDN w:val="0"/>
+        <w:adjustRightInd w:val="0"/>
+        <w:spacing w:after="0" w:line="240" w:lineRule="auto"/>
+        <w:ind w:left="1440"/>
+        <w:rPr>
+          <w:lang w:val="pt-PT"/>
+        </w:rPr>
+      </w:pPr>
+      <w:r>
+        <w:rPr>
+          <w:b/>
+          <w:bCs/>
+          <w:lang w:val="pt-PT"/>
+        </w:rPr>
+        <w:t xml:space="preserve">Classe: </w:t>
+      </w:r>
+      <w:r>
+        <w:rPr>
+          <w:lang w:val="pt-PT"/>
+        </w:rPr>
+        <w:t>Interface</w:t>
+      </w:r>
+    </w:p>
+    <w:p>
+      <w:pPr>
+        <w:pStyle w:val="PargrafodaLista"/>
+        <w:autoSpaceDE w:val="0"/>
+        <w:autoSpaceDN w:val="0"/>
+        <w:adjustRightInd w:val="0"/>
+        <w:spacing w:after="0" w:line="240" w:lineRule="auto"/>
+        <w:ind w:left="1440"/>
+        <w:rPr>
+          <w:b/>
+          <w:bCs/>
+          <w:lang w:val="pt-PT"/>
+        </w:rPr>
+      </w:pPr>
       <w:r>
         <w:rPr>
           <w:b/>
@@ -2523,6 +3451,40 @@
     <w:p>
       <w:pPr>
         <w:pStyle w:val="PargrafodaLista"/>
+        <w:numPr>
+          <w:ilvl w:val="0"/>
+          <w:numId w:val="17"/>
+        </w:numPr>
+        <w:autoSpaceDE w:val="0"/>
+        <w:autoSpaceDN w:val="0"/>
+        <w:adjustRightInd w:val="0"/>
+        <w:spacing w:after="0" w:line="240" w:lineRule="auto"/>
+        <w:rPr>
+          <w:lang w:val="pt-PT"/>
+        </w:rPr>
+      </w:pPr>
+      <w:r>
+        <w:rPr>
+          <w:lang w:val="pt-PT"/>
+        </w:rPr>
+        <w:t>Recebe e interpreta comandos do utilizador</w:t>
+      </w:r>
+      <w:r>
+        <w:rPr>
+          <w:lang w:val="pt-PT"/>
+        </w:rPr>
+        <w:t>, transformando-os em ações especificas</w:t>
+      </w:r>
+      <w:r>
+        <w:rPr>
+          <w:lang w:val="pt-PT"/>
+        </w:rPr>
+        <w:t xml:space="preserve"> que a classe jogo possa utilizar.</w:t>
+      </w:r>
+    </w:p>
+    <w:p>
+      <w:pPr>
+        <w:pStyle w:val="PargrafodaLista"/>
         <w:autoSpaceDE w:val="0"/>
         <w:autoSpaceDN w:val="0"/>
         <w:adjustRightInd w:val="0"/>
@@ -2538,13 +3500,21 @@
           <w:bCs/>
           <w:lang w:val="pt-PT"/>
         </w:rPr>
-        <w:tab/>
-      </w:r>
-      <w:r>
-        <w:rPr>
-          <w:lang w:val="pt-PT"/>
-        </w:rPr>
-        <w:t>Remover Equipas da pista</w:t>
+        <w:t>Colaborações:</w:t>
+      </w:r>
+      <w:r>
+        <w:rPr>
+          <w:b/>
+          <w:bCs/>
+          <w:lang w:val="pt-PT"/>
+        </w:rPr>
+        <w:t xml:space="preserve"> </w:t>
+      </w:r>
+      <w:r>
+        <w:rPr>
+          <w:lang w:val="pt-PT"/>
+        </w:rPr>
+        <w:t>Jogo</w:t>
       </w:r>
     </w:p>
     <w:p>
@@ -2556,6 +3526,167 @@
         <w:spacing w:after="0" w:line="240" w:lineRule="auto"/>
         <w:ind w:left="1440"/>
         <w:rPr>
+          <w:b/>
+          <w:bCs/>
+          <w:lang w:val="pt-PT"/>
+        </w:rPr>
+      </w:pPr>
+    </w:p>
+    <w:p>
+      <w:pPr>
+        <w:pStyle w:val="PargrafodaLista"/>
+        <w:autoSpaceDE w:val="0"/>
+        <w:autoSpaceDN w:val="0"/>
+        <w:adjustRightInd w:val="0"/>
+        <w:spacing w:after="0" w:line="240" w:lineRule="auto"/>
+        <w:ind w:left="1440"/>
+        <w:rPr>
+          <w:lang w:val="pt-PT"/>
+        </w:rPr>
+      </w:pPr>
+      <w:r>
+        <w:rPr>
+          <w:b/>
+          <w:bCs/>
+          <w:lang w:val="pt-PT"/>
+        </w:rPr>
+        <w:t xml:space="preserve">Classe: </w:t>
+      </w:r>
+      <w:r>
+        <w:rPr>
+          <w:lang w:val="pt-PT"/>
+        </w:rPr>
+        <w:t>Campeonato</w:t>
+      </w:r>
+    </w:p>
+    <w:p>
+      <w:pPr>
+        <w:pStyle w:val="PargrafodaLista"/>
+        <w:tabs>
+          <w:tab w:val="left" w:pos="3795"/>
+        </w:tabs>
+        <w:autoSpaceDE w:val="0"/>
+        <w:autoSpaceDN w:val="0"/>
+        <w:adjustRightInd w:val="0"/>
+        <w:spacing w:after="0" w:line="240" w:lineRule="auto"/>
+        <w:ind w:left="1440"/>
+        <w:rPr>
+          <w:b/>
+          <w:bCs/>
+          <w:lang w:val="pt-PT"/>
+        </w:rPr>
+      </w:pPr>
+      <w:r>
+        <w:rPr>
+          <w:b/>
+          <w:bCs/>
+          <w:lang w:val="pt-PT"/>
+        </w:rPr>
+        <w:t>Responsabilidades:</w:t>
+      </w:r>
+    </w:p>
+    <w:p>
+      <w:pPr>
+        <w:pStyle w:val="PargrafodaLista"/>
+        <w:numPr>
+          <w:ilvl w:val="0"/>
+          <w:numId w:val="17"/>
+        </w:numPr>
+        <w:tabs>
+          <w:tab w:val="left" w:pos="3795"/>
+        </w:tabs>
+        <w:autoSpaceDE w:val="0"/>
+        <w:autoSpaceDN w:val="0"/>
+        <w:adjustRightInd w:val="0"/>
+        <w:spacing w:after="0" w:line="240" w:lineRule="auto"/>
+        <w:rPr>
+          <w:b/>
+          <w:bCs/>
+          <w:lang w:val="pt-PT"/>
+        </w:rPr>
+      </w:pPr>
+      <w:r>
+        <w:rPr>
+          <w:lang w:val="pt-PT"/>
+        </w:rPr>
+        <w:t>Armazenar os campeonatos em competição.</w:t>
+      </w:r>
+    </w:p>
+    <w:p>
+      <w:pPr>
+        <w:pStyle w:val="PargrafodaLista"/>
+        <w:numPr>
+          <w:ilvl w:val="0"/>
+          <w:numId w:val="17"/>
+        </w:numPr>
+        <w:tabs>
+          <w:tab w:val="left" w:pos="3795"/>
+        </w:tabs>
+        <w:autoSpaceDE w:val="0"/>
+        <w:autoSpaceDN w:val="0"/>
+        <w:adjustRightInd w:val="0"/>
+        <w:spacing w:after="0" w:line="240" w:lineRule="auto"/>
+        <w:rPr>
+          <w:b/>
+          <w:bCs/>
+          <w:lang w:val="pt-PT"/>
+        </w:rPr>
+      </w:pPr>
+      <w:r>
+        <w:rPr>
+          <w:lang w:val="pt-PT"/>
+        </w:rPr>
+        <w:t>Alterar o campeonato no qual irá a decorrer a corrida.</w:t>
+      </w:r>
+    </w:p>
+    <w:p>
+      <w:pPr>
+        <w:pStyle w:val="PargrafodaLista"/>
+        <w:numPr>
+          <w:ilvl w:val="0"/>
+          <w:numId w:val="17"/>
+        </w:numPr>
+        <w:tabs>
+          <w:tab w:val="left" w:pos="3795"/>
+        </w:tabs>
+        <w:autoSpaceDE w:val="0"/>
+        <w:autoSpaceDN w:val="0"/>
+        <w:adjustRightInd w:val="0"/>
+        <w:spacing w:after="0" w:line="240" w:lineRule="auto"/>
+        <w:rPr>
+          <w:b/>
+          <w:bCs/>
+          <w:lang w:val="pt-PT"/>
+        </w:rPr>
+      </w:pPr>
+      <w:r>
+        <w:rPr>
+          <w:lang w:val="pt-PT"/>
+        </w:rPr>
+        <w:t xml:space="preserve">Terminar </w:t>
+      </w:r>
+      <w:r>
+        <w:rPr>
+          <w:lang w:val="pt-PT"/>
+        </w:rPr>
+        <w:t>o campeonato</w:t>
+      </w:r>
+      <w:r>
+        <w:rPr>
+          <w:lang w:val="pt-PT"/>
+        </w:rPr>
+        <w:t>.</w:t>
+      </w:r>
+    </w:p>
+    <w:p>
+      <w:pPr>
+        <w:pStyle w:val="PargrafodaLista"/>
+        <w:autoSpaceDE w:val="0"/>
+        <w:autoSpaceDN w:val="0"/>
+        <w:adjustRightInd w:val="0"/>
+        <w:spacing w:after="0" w:line="240" w:lineRule="auto"/>
+        <w:ind w:left="1440"/>
+        <w:rPr>
           <w:lang w:val="pt-PT"/>
         </w:rPr>
       </w:pPr>
@@ -2569,6 +3700,212 @@
       </w:r>
       <w:r>
         <w:rPr>
+          <w:lang w:val="pt-PT"/>
+        </w:rPr>
+        <w:t xml:space="preserve"> Autódromo </w:t>
+      </w:r>
+    </w:p>
+    <w:p>
+      <w:pPr>
+        <w:pStyle w:val="PargrafodaLista"/>
+        <w:autoSpaceDE w:val="0"/>
+        <w:autoSpaceDN w:val="0"/>
+        <w:adjustRightInd w:val="0"/>
+        <w:spacing w:after="0" w:line="240" w:lineRule="auto"/>
+        <w:ind w:left="1440"/>
+        <w:rPr>
+          <w:lang w:val="pt-PT"/>
+        </w:rPr>
+      </w:pPr>
+    </w:p>
+    <w:p>
+      <w:pPr>
+        <w:pStyle w:val="PargrafodaLista"/>
+        <w:autoSpaceDE w:val="0"/>
+        <w:autoSpaceDN w:val="0"/>
+        <w:adjustRightInd w:val="0"/>
+        <w:spacing w:after="0" w:line="240" w:lineRule="auto"/>
+        <w:ind w:left="1440"/>
+        <w:rPr>
+          <w:lang w:val="pt-PT"/>
+        </w:rPr>
+      </w:pPr>
+      <w:r>
+        <w:rPr>
+          <w:b/>
+          <w:bCs/>
+          <w:lang w:val="pt-PT"/>
+        </w:rPr>
+        <w:t xml:space="preserve">Classe: </w:t>
+      </w:r>
+      <w:r>
+        <w:rPr>
+          <w:lang w:val="pt-PT"/>
+        </w:rPr>
+        <w:t>Jogo</w:t>
+      </w:r>
+    </w:p>
+    <w:p>
+      <w:pPr>
+        <w:pStyle w:val="PargrafodaLista"/>
+        <w:autoSpaceDE w:val="0"/>
+        <w:autoSpaceDN w:val="0"/>
+        <w:adjustRightInd w:val="0"/>
+        <w:spacing w:after="0" w:line="240" w:lineRule="auto"/>
+        <w:ind w:left="1440"/>
+        <w:rPr>
+          <w:b/>
+          <w:bCs/>
+          <w:lang w:val="pt-PT"/>
+        </w:rPr>
+      </w:pPr>
+      <w:r>
+        <w:rPr>
+          <w:b/>
+          <w:bCs/>
+          <w:lang w:val="pt-PT"/>
+        </w:rPr>
+        <w:t>Responsabilidades:</w:t>
+      </w:r>
+    </w:p>
+    <w:p>
+      <w:pPr>
+        <w:pStyle w:val="PargrafodaLista"/>
+        <w:numPr>
+          <w:ilvl w:val="0"/>
+          <w:numId w:val="17"/>
+        </w:numPr>
+        <w:autoSpaceDE w:val="0"/>
+        <w:autoSpaceDN w:val="0"/>
+        <w:adjustRightInd w:val="0"/>
+        <w:spacing w:after="0" w:line="240" w:lineRule="auto"/>
+        <w:rPr>
+          <w:lang w:val="pt-PT"/>
+        </w:rPr>
+      </w:pPr>
+      <w:r>
+        <w:rPr>
+          <w:lang w:val="pt-PT"/>
+        </w:rPr>
+        <w:t>Responsável por ler ficheiros de texto com informação a carregar</w:t>
+      </w:r>
+      <w:r>
+        <w:rPr>
+          <w:lang w:val="pt-PT"/>
+        </w:rPr>
+        <w:t>.</w:t>
+      </w:r>
+    </w:p>
+    <w:p>
+      <w:pPr>
+        <w:pStyle w:val="PargrafodaLista"/>
+        <w:numPr>
+          <w:ilvl w:val="0"/>
+          <w:numId w:val="17"/>
+        </w:numPr>
+        <w:autoSpaceDE w:val="0"/>
+        <w:autoSpaceDN w:val="0"/>
+        <w:adjustRightInd w:val="0"/>
+        <w:spacing w:after="0" w:line="240" w:lineRule="auto"/>
+        <w:rPr>
+          <w:lang w:val="pt-PT"/>
+        </w:rPr>
+      </w:pPr>
+      <w:r>
+        <w:rPr>
+          <w:lang w:val="pt-PT"/>
+        </w:rPr>
+        <w:t>Gerir Campeonato (CRUD)</w:t>
+      </w:r>
+    </w:p>
+    <w:p>
+      <w:pPr>
+        <w:pStyle w:val="PargrafodaLista"/>
+        <w:numPr>
+          <w:ilvl w:val="0"/>
+          <w:numId w:val="17"/>
+        </w:numPr>
+        <w:autoSpaceDE w:val="0"/>
+        <w:autoSpaceDN w:val="0"/>
+        <w:adjustRightInd w:val="0"/>
+        <w:spacing w:after="0" w:line="240" w:lineRule="auto"/>
+        <w:rPr>
+          <w:lang w:val="pt-PT"/>
+        </w:rPr>
+      </w:pPr>
+      <w:r>
+        <w:rPr>
+          <w:lang w:val="pt-PT"/>
+        </w:rPr>
+        <w:t>Gerir Autódromos (CRUD)</w:t>
+      </w:r>
+    </w:p>
+    <w:p>
+      <w:pPr>
+        <w:pStyle w:val="PargrafodaLista"/>
+        <w:numPr>
+          <w:ilvl w:val="0"/>
+          <w:numId w:val="17"/>
+        </w:numPr>
+        <w:autoSpaceDE w:val="0"/>
+        <w:autoSpaceDN w:val="0"/>
+        <w:adjustRightInd w:val="0"/>
+        <w:spacing w:after="0" w:line="240" w:lineRule="auto"/>
+        <w:rPr>
+          <w:lang w:val="pt-PT"/>
+        </w:rPr>
+      </w:pPr>
+      <w:r>
+        <w:rPr>
+          <w:lang w:val="pt-PT"/>
+        </w:rPr>
+        <w:t>Gerir DVG (CRUD)</w:t>
+      </w:r>
+    </w:p>
+    <w:p>
+      <w:pPr>
+        <w:pStyle w:val="PargrafodaLista"/>
+        <w:numPr>
+          <w:ilvl w:val="0"/>
+          <w:numId w:val="17"/>
+        </w:numPr>
+        <w:autoSpaceDE w:val="0"/>
+        <w:autoSpaceDN w:val="0"/>
+        <w:adjustRightInd w:val="0"/>
+        <w:spacing w:after="0" w:line="240" w:lineRule="auto"/>
+        <w:rPr>
+          <w:lang w:val="pt-PT"/>
+        </w:rPr>
+      </w:pPr>
+      <w:r>
+        <w:rPr>
+          <w:lang w:val="pt-PT"/>
+        </w:rPr>
+        <w:t>Gerir Campeonato (CRUD)</w:t>
+      </w:r>
+    </w:p>
+    <w:p>
+      <w:pPr>
+        <w:pStyle w:val="PargrafodaLista"/>
+        <w:autoSpaceDE w:val="0"/>
+        <w:autoSpaceDN w:val="0"/>
+        <w:adjustRightInd w:val="0"/>
+        <w:spacing w:after="0" w:line="240" w:lineRule="auto"/>
+        <w:ind w:left="1440"/>
+        <w:rPr>
+          <w:lang w:val="pt-PT"/>
+        </w:rPr>
+      </w:pPr>
+      <w:r>
+        <w:rPr>
+          <w:b/>
+          <w:bCs/>
+          <w:lang w:val="pt-PT"/>
+        </w:rPr>
+        <w:t>Colaborações:</w:t>
+      </w:r>
+      <w:r>
+        <w:rPr>
           <w:b/>
           <w:bCs/>
           <w:lang w:val="pt-PT"/>
@@ -2579,6 +3916,264 @@
         <w:rPr>
           <w:lang w:val="pt-PT"/>
         </w:rPr>
+        <w:t xml:space="preserve">DVG, </w:t>
+      </w:r>
+      <w:r>
+        <w:rPr>
+          <w:lang w:val="pt-PT"/>
+        </w:rPr>
+        <w:t>Autódromo</w:t>
+      </w:r>
+      <w:r>
+        <w:rPr>
+          <w:lang w:val="pt-PT"/>
+        </w:rPr>
+        <w:t>, Campeonato</w:t>
+      </w:r>
+    </w:p>
+    <w:p>
+      <w:pPr>
+        <w:pStyle w:val="PargrafodaLista"/>
+        <w:autoSpaceDE w:val="0"/>
+        <w:autoSpaceDN w:val="0"/>
+        <w:adjustRightInd w:val="0"/>
+        <w:spacing w:after="0" w:line="240" w:lineRule="auto"/>
+        <w:ind w:left="1440"/>
+        <w:rPr>
+          <w:lang w:val="pt-PT"/>
+        </w:rPr>
+      </w:pPr>
+    </w:p>
+    <w:p>
+      <w:pPr>
+        <w:pStyle w:val="PargrafodaLista"/>
+        <w:autoSpaceDE w:val="0"/>
+        <w:autoSpaceDN w:val="0"/>
+        <w:adjustRightInd w:val="0"/>
+        <w:spacing w:after="0" w:line="240" w:lineRule="auto"/>
+        <w:ind w:left="1440"/>
+        <w:rPr>
+          <w:lang w:val="pt-PT"/>
+        </w:rPr>
+      </w:pPr>
+      <w:r>
+        <w:rPr>
+          <w:b/>
+          <w:bCs/>
+          <w:lang w:val="pt-PT"/>
+        </w:rPr>
+        <w:t xml:space="preserve">Classe: </w:t>
+      </w:r>
+      <w:r>
+        <w:rPr>
+          <w:lang w:val="pt-PT"/>
+        </w:rPr>
+        <w:t>DVG</w:t>
+      </w:r>
+    </w:p>
+    <w:p>
+      <w:pPr>
+        <w:pStyle w:val="PargrafodaLista"/>
+        <w:autoSpaceDE w:val="0"/>
+        <w:autoSpaceDN w:val="0"/>
+        <w:adjustRightInd w:val="0"/>
+        <w:spacing w:after="0" w:line="240" w:lineRule="auto"/>
+        <w:ind w:left="1440"/>
+        <w:rPr>
+          <w:b/>
+          <w:bCs/>
+          <w:lang w:val="pt-PT"/>
+        </w:rPr>
+      </w:pPr>
+      <w:r>
+        <w:rPr>
+          <w:b/>
+          <w:bCs/>
+          <w:lang w:val="pt-PT"/>
+        </w:rPr>
+        <w:t>Responsabilidades:</w:t>
+      </w:r>
+    </w:p>
+    <w:p>
+      <w:pPr>
+        <w:pStyle w:val="PargrafodaLista"/>
+        <w:numPr>
+          <w:ilvl w:val="0"/>
+          <w:numId w:val="19"/>
+        </w:numPr>
+        <w:autoSpaceDE w:val="0"/>
+        <w:autoSpaceDN w:val="0"/>
+        <w:adjustRightInd w:val="0"/>
+        <w:spacing w:after="0" w:line="240" w:lineRule="auto"/>
+        <w:rPr>
+          <w:lang w:val="pt-PT"/>
+        </w:rPr>
+      </w:pPr>
+      <w:r>
+        <w:rPr>
+          <w:lang w:val="pt-PT"/>
+        </w:rPr>
+        <w:t>Armazenar o carros, pilotos e equipas criadas.</w:t>
+      </w:r>
+    </w:p>
+    <w:p>
+      <w:pPr>
+        <w:pStyle w:val="PargrafodaLista"/>
+        <w:numPr>
+          <w:ilvl w:val="0"/>
+          <w:numId w:val="19"/>
+        </w:numPr>
+        <w:autoSpaceDE w:val="0"/>
+        <w:autoSpaceDN w:val="0"/>
+        <w:adjustRightInd w:val="0"/>
+        <w:spacing w:after="0" w:line="240" w:lineRule="auto"/>
+        <w:rPr>
+          <w:lang w:val="pt-PT"/>
+        </w:rPr>
+      </w:pPr>
+      <w:r>
+        <w:rPr>
+          <w:lang w:val="pt-PT"/>
+        </w:rPr>
+        <w:t>Gerir Equipas (CRUD)</w:t>
+      </w:r>
+      <w:r>
+        <w:rPr>
+          <w:lang w:val="pt-PT"/>
+        </w:rPr>
+        <w:t>.</w:t>
+      </w:r>
+    </w:p>
+    <w:p>
+      <w:pPr>
+        <w:pStyle w:val="PargrafodaLista"/>
+        <w:numPr>
+          <w:ilvl w:val="0"/>
+          <w:numId w:val="19"/>
+        </w:numPr>
+        <w:autoSpaceDE w:val="0"/>
+        <w:autoSpaceDN w:val="0"/>
+        <w:adjustRightInd w:val="0"/>
+        <w:spacing w:after="0" w:line="240" w:lineRule="auto"/>
+        <w:rPr>
+          <w:lang w:val="pt-PT"/>
+        </w:rPr>
+      </w:pPr>
+      <w:r>
+        <w:rPr>
+          <w:lang w:val="pt-PT"/>
+        </w:rPr>
+        <w:t>Gerir Carros (CRUD)</w:t>
+      </w:r>
+      <w:r>
+        <w:rPr>
+          <w:lang w:val="pt-PT"/>
+        </w:rPr>
+        <w:t>.</w:t>
+      </w:r>
+    </w:p>
+    <w:p>
+      <w:pPr>
+        <w:pStyle w:val="PargrafodaLista"/>
+        <w:numPr>
+          <w:ilvl w:val="0"/>
+          <w:numId w:val="19"/>
+        </w:numPr>
+        <w:autoSpaceDE w:val="0"/>
+        <w:autoSpaceDN w:val="0"/>
+        <w:adjustRightInd w:val="0"/>
+        <w:spacing w:after="0" w:line="240" w:lineRule="auto"/>
+        <w:rPr>
+          <w:lang w:val="pt-PT"/>
+        </w:rPr>
+      </w:pPr>
+      <w:r>
+        <w:rPr>
+          <w:lang w:val="pt-PT"/>
+        </w:rPr>
+        <w:t>Gerir Pilotos (CRUD)</w:t>
+      </w:r>
+      <w:r>
+        <w:rPr>
+          <w:lang w:val="pt-PT"/>
+        </w:rPr>
+        <w:t>.</w:t>
+      </w:r>
+    </w:p>
+    <w:p>
+      <w:pPr>
+        <w:pStyle w:val="PargrafodaLista"/>
+        <w:autoSpaceDE w:val="0"/>
+        <w:autoSpaceDN w:val="0"/>
+        <w:adjustRightInd w:val="0"/>
+        <w:spacing w:after="0" w:line="240" w:lineRule="auto"/>
+        <w:ind w:left="1440"/>
+        <w:rPr>
+          <w:u w:val="single"/>
+          <w:lang w:val="pt-PT"/>
+        </w:rPr>
+      </w:pPr>
+      <w:r>
+        <w:rPr>
+          <w:b/>
+          <w:bCs/>
+          <w:lang w:val="pt-PT"/>
+        </w:rPr>
+        <w:t>Colaborações:</w:t>
+      </w:r>
+      <w:r>
+        <w:rPr>
+          <w:b/>
+          <w:bCs/>
+          <w:lang w:val="pt-PT"/>
+        </w:rPr>
+        <w:t xml:space="preserve"> </w:t>
+      </w:r>
+      <w:r>
+        <w:rPr>
+          <w:lang w:val="pt-PT"/>
+        </w:rPr>
+        <w:t>Carro, Piloto, Equipa</w:t>
+      </w:r>
+    </w:p>
+    <w:p>
+      <w:pPr>
+        <w:pStyle w:val="PargrafodaLista"/>
+        <w:autoSpaceDE w:val="0"/>
+        <w:autoSpaceDN w:val="0"/>
+        <w:adjustRightInd w:val="0"/>
+        <w:spacing w:after="0" w:line="240" w:lineRule="auto"/>
+        <w:ind w:left="1440"/>
+        <w:rPr>
+          <w:lang w:val="pt-PT"/>
+        </w:rPr>
+      </w:pPr>
+    </w:p>
+    <w:p>
+      <w:pPr>
+        <w:pStyle w:val="PargrafodaLista"/>
+        <w:autoSpaceDE w:val="0"/>
+        <w:autoSpaceDN w:val="0"/>
+        <w:adjustRightInd w:val="0"/>
+        <w:spacing w:after="0" w:line="240" w:lineRule="auto"/>
+        <w:ind w:left="1440"/>
+        <w:rPr>
+          <w:lang w:val="pt-PT"/>
+        </w:rPr>
+      </w:pPr>
+      <w:r>
+        <w:rPr>
+          <w:b/>
+          <w:bCs/>
+          <w:lang w:val="pt-PT"/>
+        </w:rPr>
+        <w:lastRenderedPageBreak/>
+        <w:t xml:space="preserve">Classe: </w:t>
+      </w:r>
+      <w:r>
+        <w:rPr>
+          <w:lang w:val="pt-PT"/>
+        </w:rPr>
         <w:t>Equipa</w:t>
       </w:r>
     </w:p>
@@ -2596,6 +4191,80 @@
           <w:lang w:val="pt-PT"/>
         </w:rPr>
       </w:pPr>
+      <w:r>
+        <w:rPr>
+          <w:b/>
+          <w:bCs/>
+          <w:lang w:val="pt-PT"/>
+        </w:rPr>
+        <w:t>Responsabilidades:</w:t>
+      </w:r>
+    </w:p>
+    <w:p>
+      <w:pPr>
+        <w:pStyle w:val="PargrafodaLista"/>
+        <w:numPr>
+          <w:ilvl w:val="0"/>
+          <w:numId w:val="20"/>
+        </w:numPr>
+        <w:autoSpaceDE w:val="0"/>
+        <w:autoSpaceDN w:val="0"/>
+        <w:adjustRightInd w:val="0"/>
+        <w:spacing w:after="0" w:line="240" w:lineRule="auto"/>
+        <w:rPr>
+          <w:b/>
+          <w:bCs/>
+          <w:lang w:val="pt-PT"/>
+        </w:rPr>
+      </w:pPr>
+      <w:r>
+        <w:rPr>
+          <w:lang w:val="pt-PT"/>
+        </w:rPr>
+        <w:t>Armazenar o ponteiro para o respetivo carro e piloto</w:t>
+      </w:r>
+    </w:p>
+    <w:p>
+      <w:pPr>
+        <w:pStyle w:val="PargrafodaLista"/>
+        <w:numPr>
+          <w:ilvl w:val="0"/>
+          <w:numId w:val="20"/>
+        </w:numPr>
+        <w:autoSpaceDE w:val="0"/>
+        <w:autoSpaceDN w:val="0"/>
+        <w:adjustRightInd w:val="0"/>
+        <w:spacing w:after="0" w:line="240" w:lineRule="auto"/>
+        <w:rPr>
+          <w:b/>
+          <w:bCs/>
+          <w:lang w:val="pt-PT"/>
+        </w:rPr>
+      </w:pPr>
+      <w:r>
+        <w:rPr>
+          <w:lang w:val="pt-PT"/>
+        </w:rPr>
+        <w:t xml:space="preserve">Passar </w:t>
+      </w:r>
+      <w:r>
+        <w:rPr>
+          <w:lang w:val="pt-PT"/>
+        </w:rPr>
+        <w:t>t</w:t>
+      </w:r>
+      <w:r>
+        <w:rPr>
+          <w:lang w:val="pt-PT"/>
+        </w:rPr>
+        <w:t>empo para cada equipa, ou seja, permite que o carro e piloto ajam conforme as suas regras</w:t>
+      </w:r>
+      <w:r>
+        <w:rPr>
+          <w:lang w:val="pt-PT"/>
+        </w:rPr>
+        <w:t>.</w:t>
+      </w:r>
     </w:p>
     <w:p>
       <w:pPr>
@@ -2606,16 +4275,17 @@
         <w:spacing w:after="0" w:line="240" w:lineRule="auto"/>
         <w:ind w:left="1440"/>
         <w:rPr>
-          <w:lang w:val="pt-PT"/>
-        </w:rPr>
-      </w:pPr>
-      <w:r>
-        <w:rPr>
-          <w:b/>
-          <w:bCs/>
-          <w:lang w:val="pt-PT"/>
-        </w:rPr>
-        <w:t>Classe:</w:t>
+          <w:u w:val="single"/>
+          <w:lang w:val="pt-PT"/>
+        </w:rPr>
+      </w:pPr>
+      <w:r>
+        <w:rPr>
+          <w:b/>
+          <w:bCs/>
+          <w:lang w:val="pt-PT"/>
+        </w:rPr>
+        <w:t>Colaborações:</w:t>
       </w:r>
       <w:r>
         <w:rPr>
@@ -2629,738 +4299,7 @@
         <w:rPr>
           <w:lang w:val="pt-PT"/>
         </w:rPr>
-        <w:t>Garagem</w:t>
-      </w:r>
-    </w:p>
-    <w:p>
-      <w:pPr>
-        <w:pStyle w:val="PargrafodaLista"/>
-        <w:autoSpaceDE w:val="0"/>
-        <w:autoSpaceDN w:val="0"/>
-        <w:adjustRightInd w:val="0"/>
-        <w:spacing w:after="0" w:line="240" w:lineRule="auto"/>
-        <w:ind w:left="1440"/>
-        <w:rPr>
-          <w:b/>
-          <w:bCs/>
-          <w:lang w:val="pt-PT"/>
-        </w:rPr>
-      </w:pPr>
-      <w:r>
-        <w:rPr>
-          <w:b/>
-          <w:bCs/>
-          <w:lang w:val="pt-PT"/>
-        </w:rPr>
-        <w:t>Responsabilidades:</w:t>
-      </w:r>
-    </w:p>
-    <w:p>
-      <w:pPr>
-        <w:pStyle w:val="PargrafodaLista"/>
-        <w:autoSpaceDE w:val="0"/>
-        <w:autoSpaceDN w:val="0"/>
-        <w:adjustRightInd w:val="0"/>
-        <w:spacing w:after="0" w:line="240" w:lineRule="auto"/>
-        <w:ind w:left="1440"/>
-        <w:rPr>
-          <w:b/>
-          <w:bCs/>
-          <w:lang w:val="pt-PT"/>
-        </w:rPr>
-      </w:pPr>
-      <w:r>
-        <w:rPr>
-          <w:b/>
-          <w:bCs/>
-          <w:lang w:val="pt-PT"/>
-        </w:rPr>
-        <w:t>Colaborações:</w:t>
-      </w:r>
-    </w:p>
-    <w:p>
-      <w:pPr>
-        <w:pStyle w:val="PargrafodaLista"/>
-        <w:autoSpaceDE w:val="0"/>
-        <w:autoSpaceDN w:val="0"/>
-        <w:adjustRightInd w:val="0"/>
-        <w:spacing w:after="0" w:line="240" w:lineRule="auto"/>
-        <w:ind w:left="1440"/>
-        <w:rPr>
-          <w:b/>
-          <w:bCs/>
-          <w:lang w:val="pt-PT"/>
-        </w:rPr>
-      </w:pPr>
-    </w:p>
-    <w:p>
-      <w:pPr>
-        <w:pStyle w:val="PargrafodaLista"/>
-        <w:autoSpaceDE w:val="0"/>
-        <w:autoSpaceDN w:val="0"/>
-        <w:adjustRightInd w:val="0"/>
-        <w:spacing w:after="0" w:line="240" w:lineRule="auto"/>
-        <w:ind w:left="1440"/>
-        <w:rPr>
-          <w:lang w:val="pt-PT"/>
-        </w:rPr>
-      </w:pPr>
-      <w:r>
-        <w:rPr>
-          <w:b/>
-          <w:bCs/>
-          <w:lang w:val="pt-PT"/>
-        </w:rPr>
-        <w:t>Classe:</w:t>
-      </w:r>
-      <w:r>
-        <w:rPr>
-          <w:b/>
-          <w:bCs/>
-          <w:lang w:val="pt-PT"/>
-        </w:rPr>
-        <w:t xml:space="preserve"> </w:t>
-      </w:r>
-      <w:r>
-        <w:rPr>
-          <w:lang w:val="pt-PT"/>
-        </w:rPr>
-        <w:t>Autodromo</w:t>
-      </w:r>
-    </w:p>
-    <w:p>
-      <w:pPr>
-        <w:pStyle w:val="PargrafodaLista"/>
-        <w:autoSpaceDE w:val="0"/>
-        <w:autoSpaceDN w:val="0"/>
-        <w:adjustRightInd w:val="0"/>
-        <w:spacing w:after="0" w:line="240" w:lineRule="auto"/>
-        <w:ind w:left="1440"/>
-        <w:rPr>
-          <w:b/>
-          <w:bCs/>
-          <w:lang w:val="pt-PT"/>
-        </w:rPr>
-      </w:pPr>
-      <w:r>
-        <w:rPr>
-          <w:b/>
-          <w:bCs/>
-          <w:lang w:val="pt-PT"/>
-        </w:rPr>
-        <w:t>Responsabilidades:</w:t>
-      </w:r>
-    </w:p>
-    <w:p>
-      <w:pPr>
-        <w:pStyle w:val="PargrafodaLista"/>
-        <w:autoSpaceDE w:val="0"/>
-        <w:autoSpaceDN w:val="0"/>
-        <w:adjustRightInd w:val="0"/>
-        <w:spacing w:after="0" w:line="240" w:lineRule="auto"/>
-        <w:ind w:left="1440"/>
-        <w:rPr>
-          <w:b/>
-          <w:bCs/>
-          <w:lang w:val="pt-PT"/>
-        </w:rPr>
-      </w:pPr>
-      <w:r>
-        <w:rPr>
-          <w:b/>
-          <w:bCs/>
-          <w:lang w:val="pt-PT"/>
-        </w:rPr>
-        <w:t>Colaborações:</w:t>
-      </w:r>
-    </w:p>
-    <w:p>
-      <w:pPr>
-        <w:pStyle w:val="PargrafodaLista"/>
-        <w:autoSpaceDE w:val="0"/>
-        <w:autoSpaceDN w:val="0"/>
-        <w:adjustRightInd w:val="0"/>
-        <w:spacing w:after="0" w:line="240" w:lineRule="auto"/>
-        <w:ind w:left="1440"/>
-        <w:rPr>
-          <w:b/>
-          <w:bCs/>
-          <w:lang w:val="pt-PT"/>
-        </w:rPr>
-      </w:pPr>
-    </w:p>
-    <w:p>
-      <w:pPr>
-        <w:pStyle w:val="PargrafodaLista"/>
-        <w:autoSpaceDE w:val="0"/>
-        <w:autoSpaceDN w:val="0"/>
-        <w:adjustRightInd w:val="0"/>
-        <w:spacing w:after="0" w:line="240" w:lineRule="auto"/>
-        <w:ind w:left="1440"/>
-        <w:rPr>
-          <w:lang w:val="pt-PT"/>
-        </w:rPr>
-      </w:pPr>
-      <w:r>
-        <w:rPr>
-          <w:b/>
-          <w:bCs/>
-          <w:lang w:val="pt-PT"/>
-        </w:rPr>
-        <w:t>Classe:</w:t>
-      </w:r>
-      <w:r>
-        <w:rPr>
-          <w:b/>
-          <w:bCs/>
-          <w:lang w:val="pt-PT"/>
-        </w:rPr>
-        <w:t xml:space="preserve"> </w:t>
-      </w:r>
-      <w:r>
-        <w:rPr>
-          <w:lang w:val="pt-PT"/>
-        </w:rPr>
-        <w:t>Interface</w:t>
-      </w:r>
-    </w:p>
-    <w:p>
-      <w:pPr>
-        <w:pStyle w:val="PargrafodaLista"/>
-        <w:autoSpaceDE w:val="0"/>
-        <w:autoSpaceDN w:val="0"/>
-        <w:adjustRightInd w:val="0"/>
-        <w:spacing w:after="0" w:line="240" w:lineRule="auto"/>
-        <w:ind w:left="1440"/>
-        <w:rPr>
-          <w:b/>
-          <w:bCs/>
-          <w:lang w:val="pt-PT"/>
-        </w:rPr>
-      </w:pPr>
-      <w:r>
-        <w:rPr>
-          <w:b/>
-          <w:bCs/>
-          <w:lang w:val="pt-PT"/>
-        </w:rPr>
-        <w:t>Responsabilidades:</w:t>
-      </w:r>
-    </w:p>
-    <w:p>
-      <w:pPr>
-        <w:pStyle w:val="PargrafodaLista"/>
-        <w:autoSpaceDE w:val="0"/>
-        <w:autoSpaceDN w:val="0"/>
-        <w:adjustRightInd w:val="0"/>
-        <w:spacing w:after="0" w:line="240" w:lineRule="auto"/>
-        <w:ind w:left="1440"/>
-        <w:rPr>
-          <w:lang w:val="pt-PT"/>
-        </w:rPr>
-      </w:pPr>
-      <w:r>
-        <w:rPr>
-          <w:b/>
-          <w:bCs/>
-          <w:lang w:val="pt-PT"/>
-        </w:rPr>
-        <w:tab/>
-      </w:r>
-      <w:r>
-        <w:rPr>
-          <w:lang w:val="pt-PT"/>
-        </w:rPr>
-        <w:t>Recebe e interpreta comandos do utilizador</w:t>
-      </w:r>
-    </w:p>
-    <w:p>
-      <w:pPr>
-        <w:pStyle w:val="PargrafodaLista"/>
-        <w:autoSpaceDE w:val="0"/>
-        <w:autoSpaceDN w:val="0"/>
-        <w:adjustRightInd w:val="0"/>
-        <w:spacing w:after="0" w:line="240" w:lineRule="auto"/>
-        <w:ind w:left="1440"/>
-        <w:rPr>
-          <w:lang w:val="pt-PT"/>
-        </w:rPr>
-      </w:pPr>
-      <w:r>
-        <w:rPr>
-          <w:lang w:val="pt-PT"/>
-        </w:rPr>
-        <w:tab/>
-      </w:r>
-    </w:p>
-    <w:p>
-      <w:pPr>
-        <w:pStyle w:val="PargrafodaLista"/>
-        <w:autoSpaceDE w:val="0"/>
-        <w:autoSpaceDN w:val="0"/>
-        <w:adjustRightInd w:val="0"/>
-        <w:spacing w:after="0" w:line="240" w:lineRule="auto"/>
-        <w:ind w:left="1440"/>
-        <w:rPr>
-          <w:lang w:val="pt-PT"/>
-        </w:rPr>
-      </w:pPr>
-      <w:r>
-        <w:rPr>
-          <w:b/>
-          <w:bCs/>
-          <w:lang w:val="pt-PT"/>
-        </w:rPr>
-        <w:t>Colaborações:</w:t>
-      </w:r>
-      <w:r>
-        <w:rPr>
-          <w:b/>
-          <w:bCs/>
-          <w:lang w:val="pt-PT"/>
-        </w:rPr>
-        <w:t xml:space="preserve"> </w:t>
-      </w:r>
-      <w:r>
-        <w:rPr>
-          <w:lang w:val="pt-PT"/>
-        </w:rPr>
-        <w:t>Jogo</w:t>
-      </w:r>
-    </w:p>
-    <w:p>
-      <w:pPr>
-        <w:pStyle w:val="PargrafodaLista"/>
-        <w:autoSpaceDE w:val="0"/>
-        <w:autoSpaceDN w:val="0"/>
-        <w:adjustRightInd w:val="0"/>
-        <w:spacing w:after="0" w:line="240" w:lineRule="auto"/>
-        <w:ind w:left="1440"/>
-        <w:rPr>
-          <w:b/>
-          <w:bCs/>
-          <w:lang w:val="pt-PT"/>
-        </w:rPr>
-      </w:pPr>
-    </w:p>
-    <w:p>
-      <w:pPr>
-        <w:pStyle w:val="PargrafodaLista"/>
-        <w:autoSpaceDE w:val="0"/>
-        <w:autoSpaceDN w:val="0"/>
-        <w:adjustRightInd w:val="0"/>
-        <w:spacing w:after="0" w:line="240" w:lineRule="auto"/>
-        <w:ind w:left="1440"/>
-        <w:rPr>
-          <w:lang w:val="pt-PT"/>
-        </w:rPr>
-      </w:pPr>
-      <w:r>
-        <w:rPr>
-          <w:b/>
-          <w:bCs/>
-          <w:lang w:val="pt-PT"/>
-        </w:rPr>
-        <w:t>Classe:</w:t>
-      </w:r>
-      <w:r>
-        <w:rPr>
-          <w:b/>
-          <w:bCs/>
-          <w:lang w:val="pt-PT"/>
-        </w:rPr>
-        <w:t xml:space="preserve"> </w:t>
-      </w:r>
-      <w:r>
-        <w:rPr>
-          <w:lang w:val="pt-PT"/>
-        </w:rPr>
-        <w:t>Campeonato</w:t>
-      </w:r>
-    </w:p>
-    <w:p>
-      <w:pPr>
-        <w:pStyle w:val="PargrafodaLista"/>
-        <w:autoSpaceDE w:val="0"/>
-        <w:autoSpaceDN w:val="0"/>
-        <w:adjustRightInd w:val="0"/>
-        <w:spacing w:after="0" w:line="240" w:lineRule="auto"/>
-        <w:ind w:left="1440"/>
-        <w:rPr>
-          <w:b/>
-          <w:bCs/>
-          <w:lang w:val="pt-PT"/>
-        </w:rPr>
-      </w:pPr>
-      <w:r>
-        <w:rPr>
-          <w:b/>
-          <w:bCs/>
-          <w:lang w:val="pt-PT"/>
-        </w:rPr>
-        <w:t>Responsabilidades:</w:t>
-      </w:r>
-    </w:p>
-    <w:p>
-      <w:pPr>
-        <w:pStyle w:val="PargrafodaLista"/>
-        <w:autoSpaceDE w:val="0"/>
-        <w:autoSpaceDN w:val="0"/>
-        <w:adjustRightInd w:val="0"/>
-        <w:spacing w:after="0" w:line="240" w:lineRule="auto"/>
-        <w:ind w:left="1440"/>
-        <w:rPr>
-          <w:b/>
-          <w:bCs/>
-          <w:lang w:val="pt-PT"/>
-        </w:rPr>
-      </w:pPr>
-      <w:r>
-        <w:rPr>
-          <w:b/>
-          <w:bCs/>
-          <w:lang w:val="pt-PT"/>
-        </w:rPr>
-        <w:t>Colaborações:</w:t>
-      </w:r>
-    </w:p>
-    <w:p>
-      <w:pPr>
-        <w:pStyle w:val="PargrafodaLista"/>
-        <w:autoSpaceDE w:val="0"/>
-        <w:autoSpaceDN w:val="0"/>
-        <w:adjustRightInd w:val="0"/>
-        <w:spacing w:after="0" w:line="240" w:lineRule="auto"/>
-        <w:ind w:left="1440"/>
-        <w:rPr>
-          <w:lang w:val="pt-PT"/>
-        </w:rPr>
-      </w:pPr>
-    </w:p>
-    <w:p>
-      <w:pPr>
-        <w:pStyle w:val="PargrafodaLista"/>
-        <w:autoSpaceDE w:val="0"/>
-        <w:autoSpaceDN w:val="0"/>
-        <w:adjustRightInd w:val="0"/>
-        <w:spacing w:after="0" w:line="240" w:lineRule="auto"/>
-        <w:ind w:left="1440"/>
-        <w:rPr>
-          <w:lang w:val="pt-PT"/>
-        </w:rPr>
-      </w:pPr>
-      <w:r>
-        <w:rPr>
-          <w:b/>
-          <w:bCs/>
-          <w:lang w:val="pt-PT"/>
-        </w:rPr>
-        <w:t xml:space="preserve">Classe: </w:t>
-      </w:r>
-      <w:r>
-        <w:rPr>
-          <w:lang w:val="pt-PT"/>
-        </w:rPr>
-        <w:t>Jogo</w:t>
-      </w:r>
-    </w:p>
-    <w:p>
-      <w:pPr>
-        <w:pStyle w:val="PargrafodaLista"/>
-        <w:autoSpaceDE w:val="0"/>
-        <w:autoSpaceDN w:val="0"/>
-        <w:adjustRightInd w:val="0"/>
-        <w:spacing w:after="0" w:line="240" w:lineRule="auto"/>
-        <w:ind w:left="1440"/>
-        <w:rPr>
-          <w:b/>
-          <w:bCs/>
-          <w:lang w:val="pt-PT"/>
-        </w:rPr>
-      </w:pPr>
-      <w:r>
-        <w:rPr>
-          <w:b/>
-          <w:bCs/>
-          <w:lang w:val="pt-PT"/>
-        </w:rPr>
-        <w:t>Responsabilidades:</w:t>
-      </w:r>
-    </w:p>
-    <w:p>
-      <w:pPr>
-        <w:pStyle w:val="PargrafodaLista"/>
-        <w:autoSpaceDE w:val="0"/>
-        <w:autoSpaceDN w:val="0"/>
-        <w:adjustRightInd w:val="0"/>
-        <w:spacing w:after="0" w:line="240" w:lineRule="auto"/>
-        <w:ind w:left="1440"/>
-        <w:rPr>
-          <w:lang w:val="pt-PT"/>
-        </w:rPr>
-      </w:pPr>
-      <w:r>
-        <w:rPr>
-          <w:b/>
-          <w:bCs/>
-          <w:lang w:val="pt-PT"/>
-        </w:rPr>
-        <w:tab/>
-      </w:r>
-      <w:r>
-        <w:rPr>
-          <w:lang w:val="pt-PT"/>
-        </w:rPr>
-        <w:t>Responsável por ler ficheiros de texto com informação a carregar</w:t>
-      </w:r>
-    </w:p>
-    <w:p>
-      <w:pPr>
-        <w:pStyle w:val="PargrafodaLista"/>
-        <w:autoSpaceDE w:val="0"/>
-        <w:autoSpaceDN w:val="0"/>
-        <w:adjustRightInd w:val="0"/>
-        <w:spacing w:after="0" w:line="240" w:lineRule="auto"/>
-        <w:ind w:left="1440"/>
-        <w:rPr>
-          <w:lang w:val="pt-PT"/>
-        </w:rPr>
-      </w:pPr>
-      <w:r>
-        <w:rPr>
-          <w:lang w:val="pt-PT"/>
-        </w:rPr>
-        <w:tab/>
-        <w:t>Iniciar novos campeonatos</w:t>
-      </w:r>
-    </w:p>
-    <w:p>
-      <w:pPr>
-        <w:pStyle w:val="PargrafodaLista"/>
-        <w:autoSpaceDE w:val="0"/>
-        <w:autoSpaceDN w:val="0"/>
-        <w:adjustRightInd w:val="0"/>
-        <w:spacing w:after="0" w:line="240" w:lineRule="auto"/>
-        <w:ind w:left="1440"/>
-        <w:rPr>
-          <w:lang w:val="pt-PT"/>
-        </w:rPr>
-      </w:pPr>
-      <w:r>
-        <w:rPr>
-          <w:lang w:val="pt-PT"/>
-        </w:rPr>
-        <w:tab/>
-        <w:t>Iniciar uma corrida</w:t>
-      </w:r>
-      <w:bookmarkStart w:id="0" w:name="_GoBack"/>
-      <w:bookmarkEnd w:id="0"/>
-    </w:p>
-    <w:p>
-      <w:pPr>
-        <w:pStyle w:val="PargrafodaLista"/>
-        <w:autoSpaceDE w:val="0"/>
-        <w:autoSpaceDN w:val="0"/>
-        <w:adjustRightInd w:val="0"/>
-        <w:spacing w:after="0" w:line="240" w:lineRule="auto"/>
-        <w:ind w:left="1440"/>
-        <w:rPr>
-          <w:lang w:val="pt-PT"/>
-        </w:rPr>
-      </w:pPr>
-      <w:r>
-        <w:rPr>
-          <w:b/>
-          <w:bCs/>
-          <w:lang w:val="pt-PT"/>
-        </w:rPr>
-        <w:t>Colaborações:</w:t>
-      </w:r>
-      <w:r>
-        <w:rPr>
-          <w:b/>
-          <w:bCs/>
-          <w:lang w:val="pt-PT"/>
-        </w:rPr>
-        <w:t xml:space="preserve"> </w:t>
-      </w:r>
-      <w:r>
-        <w:rPr>
-          <w:lang w:val="pt-PT"/>
-        </w:rPr>
-        <w:t>DVG, Autodromo, Campeonato</w:t>
-      </w:r>
-    </w:p>
-    <w:p>
-      <w:pPr>
-        <w:pStyle w:val="PargrafodaLista"/>
-        <w:autoSpaceDE w:val="0"/>
-        <w:autoSpaceDN w:val="0"/>
-        <w:adjustRightInd w:val="0"/>
-        <w:spacing w:after="0" w:line="240" w:lineRule="auto"/>
-        <w:ind w:left="1440"/>
-        <w:rPr>
-          <w:lang w:val="pt-PT"/>
-        </w:rPr>
-      </w:pPr>
-    </w:p>
-    <w:p>
-      <w:pPr>
-        <w:pStyle w:val="PargrafodaLista"/>
-        <w:autoSpaceDE w:val="0"/>
-        <w:autoSpaceDN w:val="0"/>
-        <w:adjustRightInd w:val="0"/>
-        <w:spacing w:after="0" w:line="240" w:lineRule="auto"/>
-        <w:ind w:left="1440"/>
-        <w:rPr>
-          <w:lang w:val="pt-PT"/>
-        </w:rPr>
-      </w:pPr>
-      <w:r>
-        <w:rPr>
-          <w:b/>
-          <w:bCs/>
-          <w:lang w:val="pt-PT"/>
-        </w:rPr>
-        <w:t xml:space="preserve">Classe: </w:t>
-      </w:r>
-      <w:r>
-        <w:rPr>
-          <w:lang w:val="pt-PT"/>
-        </w:rPr>
-        <w:t>DVG</w:t>
-      </w:r>
-    </w:p>
-    <w:p>
-      <w:pPr>
-        <w:pStyle w:val="PargrafodaLista"/>
-        <w:autoSpaceDE w:val="0"/>
-        <w:autoSpaceDN w:val="0"/>
-        <w:adjustRightInd w:val="0"/>
-        <w:spacing w:after="0" w:line="240" w:lineRule="auto"/>
-        <w:ind w:left="1440"/>
-        <w:rPr>
-          <w:b/>
-          <w:bCs/>
-          <w:lang w:val="pt-PT"/>
-        </w:rPr>
-      </w:pPr>
-      <w:r>
-        <w:rPr>
-          <w:b/>
-          <w:bCs/>
-          <w:lang w:val="pt-PT"/>
-        </w:rPr>
-        <w:t>Responsabilidades:</w:t>
-      </w:r>
-    </w:p>
-    <w:p>
-      <w:pPr>
-        <w:pStyle w:val="PargrafodaLista"/>
-        <w:autoSpaceDE w:val="0"/>
-        <w:autoSpaceDN w:val="0"/>
-        <w:adjustRightInd w:val="0"/>
-        <w:spacing w:after="0" w:line="240" w:lineRule="auto"/>
-        <w:ind w:left="1440"/>
-        <w:rPr>
-          <w:b/>
-          <w:bCs/>
-          <w:lang w:val="pt-PT"/>
-        </w:rPr>
-      </w:pPr>
-      <w:r>
-        <w:rPr>
-          <w:b/>
-          <w:bCs/>
-          <w:lang w:val="pt-PT"/>
-        </w:rPr>
-        <w:t>Colaborações:</w:t>
-      </w:r>
-    </w:p>
-    <w:p>
-      <w:pPr>
-        <w:pStyle w:val="PargrafodaLista"/>
-        <w:autoSpaceDE w:val="0"/>
-        <w:autoSpaceDN w:val="0"/>
-        <w:adjustRightInd w:val="0"/>
-        <w:spacing w:after="0" w:line="240" w:lineRule="auto"/>
-        <w:ind w:left="1440"/>
-        <w:rPr>
-          <w:lang w:val="pt-PT"/>
-        </w:rPr>
-      </w:pPr>
-    </w:p>
-    <w:p>
-      <w:pPr>
-        <w:pStyle w:val="PargrafodaLista"/>
-        <w:autoSpaceDE w:val="0"/>
-        <w:autoSpaceDN w:val="0"/>
-        <w:adjustRightInd w:val="0"/>
-        <w:spacing w:after="0" w:line="240" w:lineRule="auto"/>
-        <w:ind w:left="1440"/>
-        <w:rPr>
-          <w:lang w:val="pt-PT"/>
-        </w:rPr>
-      </w:pPr>
-      <w:r>
-        <w:rPr>
-          <w:b/>
-          <w:bCs/>
-          <w:lang w:val="pt-PT"/>
-        </w:rPr>
-        <w:t xml:space="preserve">Classe: </w:t>
-      </w:r>
-      <w:r>
-        <w:rPr>
-          <w:lang w:val="pt-PT"/>
-        </w:rPr>
-        <w:t>Equipa</w:t>
-      </w:r>
-    </w:p>
-    <w:p>
-      <w:pPr>
-        <w:pStyle w:val="PargrafodaLista"/>
-        <w:autoSpaceDE w:val="0"/>
-        <w:autoSpaceDN w:val="0"/>
-        <w:adjustRightInd w:val="0"/>
-        <w:spacing w:after="0" w:line="240" w:lineRule="auto"/>
-        <w:ind w:left="1440"/>
-        <w:rPr>
-          <w:b/>
-          <w:bCs/>
-          <w:lang w:val="pt-PT"/>
-        </w:rPr>
-      </w:pPr>
-      <w:r>
-        <w:rPr>
-          <w:b/>
-          <w:bCs/>
-          <w:lang w:val="pt-PT"/>
-        </w:rPr>
-        <w:t>Responsabilidades:</w:t>
-      </w:r>
-    </w:p>
-    <w:p>
-      <w:pPr>
-        <w:pStyle w:val="PargrafodaLista"/>
-        <w:autoSpaceDE w:val="0"/>
-        <w:autoSpaceDN w:val="0"/>
-        <w:adjustRightInd w:val="0"/>
-        <w:spacing w:after="0" w:line="240" w:lineRule="auto"/>
-        <w:ind w:left="1440"/>
-        <w:rPr>
-          <w:b/>
-          <w:bCs/>
-          <w:lang w:val="pt-PT"/>
-        </w:rPr>
-      </w:pPr>
-      <w:r>
-        <w:rPr>
-          <w:b/>
-          <w:bCs/>
-          <w:lang w:val="pt-PT"/>
-        </w:rPr>
-        <w:t>Colaborações:</w:t>
+        <w:t>Carro, Piloto</w:t>
       </w:r>
     </w:p>
     <w:p>
@@ -4311,6 +5250,232 @@
     </w:lvl>
   </w:abstractNum>
   <w:abstractNum w:abstractNumId="1" w15:restartNumberingAfterBreak="0">
+    <w:nsid w:val="08BD7618"/>
+    <w:multiLevelType w:val="hybridMultilevel"/>
+    <w:tmpl w:val="7C925B70"/>
+    <w:lvl w:ilvl="0" w:tplc="08160001">
+      <w:start w:val="1"/>
+      <w:numFmt w:val="bullet"/>
+      <w:lvlText w:val=""/>
+      <w:lvlJc w:val="left"/>
+      <w:pPr>
+        <w:ind w:left="2160" w:hanging="360"/>
+      </w:pPr>
+      <w:rPr>
+        <w:rFonts w:ascii="Symbol" w:hAnsi="Symbol" w:hint="default"/>
+      </w:rPr>
+    </w:lvl>
+    <w:lvl w:ilvl="1" w:tplc="08160003" w:tentative="1">
+      <w:start w:val="1"/>
+      <w:numFmt w:val="bullet"/>
+      <w:lvlText w:val="o"/>
+      <w:lvlJc w:val="left"/>
+      <w:pPr>
+        <w:ind w:left="2880" w:hanging="360"/>
+      </w:pPr>
+      <w:rPr>
+        <w:rFonts w:ascii="Courier New" w:hAnsi="Courier New" w:cs="Courier New" w:hint="default"/>
+      </w:rPr>
+    </w:lvl>
+    <w:lvl w:ilvl="2" w:tplc="08160005" w:tentative="1">
+      <w:start w:val="1"/>
+      <w:numFmt w:val="bullet"/>
+      <w:lvlText w:val=""/>
+      <w:lvlJc w:val="left"/>
+      <w:pPr>
+        <w:ind w:left="3600" w:hanging="360"/>
+      </w:pPr>
+      <w:rPr>
+        <w:rFonts w:ascii="Wingdings" w:hAnsi="Wingdings" w:hint="default"/>
+      </w:rPr>
+    </w:lvl>
+    <w:lvl w:ilvl="3" w:tplc="08160001" w:tentative="1">
+      <w:start w:val="1"/>
+      <w:numFmt w:val="bullet"/>
+      <w:lvlText w:val=""/>
+      <w:lvlJc w:val="left"/>
+      <w:pPr>
+        <w:ind w:left="4320" w:hanging="360"/>
+      </w:pPr>
+      <w:rPr>
+        <w:rFonts w:ascii="Symbol" w:hAnsi="Symbol" w:hint="default"/>
+      </w:rPr>
+    </w:lvl>
+    <w:lvl w:ilvl="4" w:tplc="08160003" w:tentative="1">
+      <w:start w:val="1"/>
+      <w:numFmt w:val="bullet"/>
+      <w:lvlText w:val="o"/>
+      <w:lvlJc w:val="left"/>
+      <w:pPr>
+        <w:ind w:left="5040" w:hanging="360"/>
+      </w:pPr>
+      <w:rPr>
+        <w:rFonts w:ascii="Courier New" w:hAnsi="Courier New" w:cs="Courier New" w:hint="default"/>
+      </w:rPr>
+    </w:lvl>
+    <w:lvl w:ilvl="5" w:tplc="08160005" w:tentative="1">
+      <w:start w:val="1"/>
+      <w:numFmt w:val="bullet"/>
+      <w:lvlText w:val=""/>
+      <w:lvlJc w:val="left"/>
+      <w:pPr>
+        <w:ind w:left="5760" w:hanging="360"/>
+      </w:pPr>
+      <w:rPr>
+        <w:rFonts w:ascii="Wingdings" w:hAnsi="Wingdings" w:hint="default"/>
+      </w:rPr>
+    </w:lvl>
+    <w:lvl w:ilvl="6" w:tplc="08160001" w:tentative="1">
+      <w:start w:val="1"/>
+      <w:numFmt w:val="bullet"/>
+      <w:lvlText w:val=""/>
+      <w:lvlJc w:val="left"/>
+      <w:pPr>
+        <w:ind w:left="6480" w:hanging="360"/>
+      </w:pPr>
+      <w:rPr>
+        <w:rFonts w:ascii="Symbol" w:hAnsi="Symbol" w:hint="default"/>
+      </w:rPr>
+    </w:lvl>
+    <w:lvl w:ilvl="7" w:tplc="08160003" w:tentative="1">
+      <w:start w:val="1"/>
+      <w:numFmt w:val="bullet"/>
+      <w:lvlText w:val="o"/>
+      <w:lvlJc w:val="left"/>
+      <w:pPr>
+        <w:ind w:left="7200" w:hanging="360"/>
+      </w:pPr>
+      <w:rPr>
+        <w:rFonts w:ascii="Courier New" w:hAnsi="Courier New" w:cs="Courier New" w:hint="default"/>
+      </w:rPr>
+    </w:lvl>
+    <w:lvl w:ilvl="8" w:tplc="08160005" w:tentative="1">
+      <w:start w:val="1"/>
+      <w:numFmt w:val="bullet"/>
+      <w:lvlText w:val=""/>
+      <w:lvlJc w:val="left"/>
+      <w:pPr>
+        <w:ind w:left="7920" w:hanging="360"/>
+      </w:pPr>
+      <w:rPr>
+        <w:rFonts w:ascii="Wingdings" w:hAnsi="Wingdings" w:hint="default"/>
+      </w:rPr>
+    </w:lvl>
+  </w:abstractNum>
+  <w:abstractNum w:abstractNumId="2" w15:restartNumberingAfterBreak="0">
+    <w:nsid w:val="0981487C"/>
+    <w:multiLevelType w:val="hybridMultilevel"/>
+    <w:tmpl w:val="FFDA153E"/>
+    <w:lvl w:ilvl="0" w:tplc="08160001">
+      <w:start w:val="1"/>
+      <w:numFmt w:val="bullet"/>
+      <w:lvlText w:val=""/>
+      <w:lvlJc w:val="left"/>
+      <w:pPr>
+        <w:ind w:left="2160" w:hanging="360"/>
+      </w:pPr>
+      <w:rPr>
+        <w:rFonts w:ascii="Symbol" w:hAnsi="Symbol" w:hint="default"/>
+      </w:rPr>
+    </w:lvl>
+    <w:lvl w:ilvl="1" w:tplc="08160003" w:tentative="1">
+      <w:start w:val="1"/>
+      <w:numFmt w:val="bullet"/>
+      <w:lvlText w:val="o"/>
+      <w:lvlJc w:val="left"/>
+      <w:pPr>
+        <w:ind w:left="2880" w:hanging="360"/>
+      </w:pPr>
+      <w:rPr>
+        <w:rFonts w:ascii="Courier New" w:hAnsi="Courier New" w:cs="Courier New" w:hint="default"/>
+      </w:rPr>
+    </w:lvl>
+    <w:lvl w:ilvl="2" w:tplc="08160005" w:tentative="1">
+      <w:start w:val="1"/>
+      <w:numFmt w:val="bullet"/>
+      <w:lvlText w:val=""/>
+      <w:lvlJc w:val="left"/>
+      <w:pPr>
+        <w:ind w:left="3600" w:hanging="360"/>
+      </w:pPr>
+      <w:rPr>
+        <w:rFonts w:ascii="Wingdings" w:hAnsi="Wingdings" w:hint="default"/>
+      </w:rPr>
+    </w:lvl>
+    <w:lvl w:ilvl="3" w:tplc="08160001" w:tentative="1">
+      <w:start w:val="1"/>
+      <w:numFmt w:val="bullet"/>
+      <w:lvlText w:val=""/>
+      <w:lvlJc w:val="left"/>
+      <w:pPr>
+        <w:ind w:left="4320" w:hanging="360"/>
+      </w:pPr>
+      <w:rPr>
+        <w:rFonts w:ascii="Symbol" w:hAnsi="Symbol" w:hint="default"/>
+      </w:rPr>
+    </w:lvl>
+    <w:lvl w:ilvl="4" w:tplc="08160003" w:tentative="1">
+      <w:start w:val="1"/>
+      <w:numFmt w:val="bullet"/>
+      <w:lvlText w:val="o"/>
+      <w:lvlJc w:val="left"/>
+      <w:pPr>
+        <w:ind w:left="5040" w:hanging="360"/>
+      </w:pPr>
+      <w:rPr>
+        <w:rFonts w:ascii="Courier New" w:hAnsi="Courier New" w:cs="Courier New" w:hint="default"/>
+      </w:rPr>
+    </w:lvl>
+    <w:lvl w:ilvl="5" w:tplc="08160005" w:tentative="1">
+      <w:start w:val="1"/>
+      <w:numFmt w:val="bullet"/>
+      <w:lvlText w:val=""/>
+      <w:lvlJc w:val="left"/>
+      <w:pPr>
+        <w:ind w:left="5760" w:hanging="360"/>
+      </w:pPr>
+      <w:rPr>
+        <w:rFonts w:ascii="Wingdings" w:hAnsi="Wingdings" w:hint="default"/>
+      </w:rPr>
+    </w:lvl>
+    <w:lvl w:ilvl="6" w:tplc="08160001" w:tentative="1">
+      <w:start w:val="1"/>
+      <w:numFmt w:val="bullet"/>
+      <w:lvlText w:val=""/>
+      <w:lvlJc w:val="left"/>
+      <w:pPr>
+        <w:ind w:left="6480" w:hanging="360"/>
+      </w:pPr>
+      <w:rPr>
+        <w:rFonts w:ascii="Symbol" w:hAnsi="Symbol" w:hint="default"/>
+      </w:rPr>
+    </w:lvl>
+    <w:lvl w:ilvl="7" w:tplc="08160003" w:tentative="1">
+      <w:start w:val="1"/>
+      <w:numFmt w:val="bullet"/>
+      <w:lvlText w:val="o"/>
+      <w:lvlJc w:val="left"/>
+      <w:pPr>
+        <w:ind w:left="7200" w:hanging="360"/>
+      </w:pPr>
+      <w:rPr>
+        <w:rFonts w:ascii="Courier New" w:hAnsi="Courier New" w:cs="Courier New" w:hint="default"/>
+      </w:rPr>
+    </w:lvl>
+    <w:lvl w:ilvl="8" w:tplc="08160005" w:tentative="1">
+      <w:start w:val="1"/>
+      <w:numFmt w:val="bullet"/>
+      <w:lvlText w:val=""/>
+      <w:lvlJc w:val="left"/>
+      <w:pPr>
+        <w:ind w:left="7920" w:hanging="360"/>
+      </w:pPr>
+      <w:rPr>
+        <w:rFonts w:ascii="Wingdings" w:hAnsi="Wingdings" w:hint="default"/>
+      </w:rPr>
+    </w:lvl>
+  </w:abstractNum>
+  <w:abstractNum w:abstractNumId="3" w15:restartNumberingAfterBreak="0">
     <w:nsid w:val="0C9E447B"/>
     <w:multiLevelType w:val="hybridMultilevel"/>
     <w:tmpl w:val="C1CA0188"/>
@@ -4423,7 +5588,7 @@
       </w:rPr>
     </w:lvl>
   </w:abstractNum>
-  <w:abstractNum w:abstractNumId="2" w15:restartNumberingAfterBreak="0">
+  <w:abstractNum w:abstractNumId="4" w15:restartNumberingAfterBreak="0">
     <w:nsid w:val="109A200F"/>
     <w:multiLevelType w:val="hybridMultilevel"/>
     <w:tmpl w:val="37C4CCA4"/>
@@ -4536,7 +5701,346 @@
       </w:rPr>
     </w:lvl>
   </w:abstractNum>
-  <w:abstractNum w:abstractNumId="3" w15:restartNumberingAfterBreak="0">
+  <w:abstractNum w:abstractNumId="5" w15:restartNumberingAfterBreak="0">
+    <w:nsid w:val="15BC7C20"/>
+    <w:multiLevelType w:val="hybridMultilevel"/>
+    <w:tmpl w:val="46FEE0A4"/>
+    <w:lvl w:ilvl="0" w:tplc="08160001">
+      <w:start w:val="1"/>
+      <w:numFmt w:val="bullet"/>
+      <w:lvlText w:val=""/>
+      <w:lvlJc w:val="left"/>
+      <w:pPr>
+        <w:ind w:left="2160" w:hanging="360"/>
+      </w:pPr>
+      <w:rPr>
+        <w:rFonts w:ascii="Symbol" w:hAnsi="Symbol" w:hint="default"/>
+      </w:rPr>
+    </w:lvl>
+    <w:lvl w:ilvl="1" w:tplc="08160003" w:tentative="1">
+      <w:start w:val="1"/>
+      <w:numFmt w:val="bullet"/>
+      <w:lvlText w:val="o"/>
+      <w:lvlJc w:val="left"/>
+      <w:pPr>
+        <w:ind w:left="2880" w:hanging="360"/>
+      </w:pPr>
+      <w:rPr>
+        <w:rFonts w:ascii="Courier New" w:hAnsi="Courier New" w:cs="Courier New" w:hint="default"/>
+      </w:rPr>
+    </w:lvl>
+    <w:lvl w:ilvl="2" w:tplc="08160005" w:tentative="1">
+      <w:start w:val="1"/>
+      <w:numFmt w:val="bullet"/>
+      <w:lvlText w:val=""/>
+      <w:lvlJc w:val="left"/>
+      <w:pPr>
+        <w:ind w:left="3600" w:hanging="360"/>
+      </w:pPr>
+      <w:rPr>
+        <w:rFonts w:ascii="Wingdings" w:hAnsi="Wingdings" w:hint="default"/>
+      </w:rPr>
+    </w:lvl>
+    <w:lvl w:ilvl="3" w:tplc="08160001" w:tentative="1">
+      <w:start w:val="1"/>
+      <w:numFmt w:val="bullet"/>
+      <w:lvlText w:val=""/>
+      <w:lvlJc w:val="left"/>
+      <w:pPr>
+        <w:ind w:left="4320" w:hanging="360"/>
+      </w:pPr>
+      <w:rPr>
+        <w:rFonts w:ascii="Symbol" w:hAnsi="Symbol" w:hint="default"/>
+      </w:rPr>
+    </w:lvl>
+    <w:lvl w:ilvl="4" w:tplc="08160003" w:tentative="1">
+      <w:start w:val="1"/>
+      <w:numFmt w:val="bullet"/>
+      <w:lvlText w:val="o"/>
+      <w:lvlJc w:val="left"/>
+      <w:pPr>
+        <w:ind w:left="5040" w:hanging="360"/>
+      </w:pPr>
+      <w:rPr>
+        <w:rFonts w:ascii="Courier New" w:hAnsi="Courier New" w:cs="Courier New" w:hint="default"/>
+      </w:rPr>
+    </w:lvl>
+    <w:lvl w:ilvl="5" w:tplc="08160005" w:tentative="1">
+      <w:start w:val="1"/>
+      <w:numFmt w:val="bullet"/>
+      <w:lvlText w:val=""/>
+      <w:lvlJc w:val="left"/>
+      <w:pPr>
+        <w:ind w:left="5760" w:hanging="360"/>
+      </w:pPr>
+      <w:rPr>
+        <w:rFonts w:ascii="Wingdings" w:hAnsi="Wingdings" w:hint="default"/>
+      </w:rPr>
+    </w:lvl>
+    <w:lvl w:ilvl="6" w:tplc="08160001" w:tentative="1">
+      <w:start w:val="1"/>
+      <w:numFmt w:val="bullet"/>
+      <w:lvlText w:val=""/>
+      <w:lvlJc w:val="left"/>
+      <w:pPr>
+        <w:ind w:left="6480" w:hanging="360"/>
+      </w:pPr>
+      <w:rPr>
+        <w:rFonts w:ascii="Symbol" w:hAnsi="Symbol" w:hint="default"/>
+      </w:rPr>
+    </w:lvl>
+    <w:lvl w:ilvl="7" w:tplc="08160003" w:tentative="1">
+      <w:start w:val="1"/>
+      <w:numFmt w:val="bullet"/>
+      <w:lvlText w:val="o"/>
+      <w:lvlJc w:val="left"/>
+      <w:pPr>
+        <w:ind w:left="7200" w:hanging="360"/>
+      </w:pPr>
+      <w:rPr>
+        <w:rFonts w:ascii="Courier New" w:hAnsi="Courier New" w:cs="Courier New" w:hint="default"/>
+      </w:rPr>
+    </w:lvl>
+    <w:lvl w:ilvl="8" w:tplc="08160005" w:tentative="1">
+      <w:start w:val="1"/>
+      <w:numFmt w:val="bullet"/>
+      <w:lvlText w:val=""/>
+      <w:lvlJc w:val="left"/>
+      <w:pPr>
+        <w:ind w:left="7920" w:hanging="360"/>
+      </w:pPr>
+      <w:rPr>
+        <w:rFonts w:ascii="Wingdings" w:hAnsi="Wingdings" w:hint="default"/>
+      </w:rPr>
+    </w:lvl>
+  </w:abstractNum>
+  <w:abstractNum w:abstractNumId="6" w15:restartNumberingAfterBreak="0">
+    <w:nsid w:val="22B2312D"/>
+    <w:multiLevelType w:val="hybridMultilevel"/>
+    <w:tmpl w:val="76A8AEF6"/>
+    <w:lvl w:ilvl="0" w:tplc="08160001">
+      <w:start w:val="1"/>
+      <w:numFmt w:val="bullet"/>
+      <w:lvlText w:val=""/>
+      <w:lvlJc w:val="left"/>
+      <w:pPr>
+        <w:ind w:left="2880" w:hanging="360"/>
+      </w:pPr>
+      <w:rPr>
+        <w:rFonts w:ascii="Symbol" w:hAnsi="Symbol" w:hint="default"/>
+      </w:rPr>
+    </w:lvl>
+    <w:lvl w:ilvl="1" w:tplc="08160003" w:tentative="1">
+      <w:start w:val="1"/>
+      <w:numFmt w:val="bullet"/>
+      <w:lvlText w:val="o"/>
+      <w:lvlJc w:val="left"/>
+      <w:pPr>
+        <w:ind w:left="3600" w:hanging="360"/>
+      </w:pPr>
+      <w:rPr>
+        <w:rFonts w:ascii="Courier New" w:hAnsi="Courier New" w:cs="Courier New" w:hint="default"/>
+      </w:rPr>
+    </w:lvl>
+    <w:lvl w:ilvl="2" w:tplc="08160005" w:tentative="1">
+      <w:start w:val="1"/>
+      <w:numFmt w:val="bullet"/>
+      <w:lvlText w:val=""/>
+      <w:lvlJc w:val="left"/>
+      <w:pPr>
+        <w:ind w:left="4320" w:hanging="360"/>
+      </w:pPr>
+      <w:rPr>
+        <w:rFonts w:ascii="Wingdings" w:hAnsi="Wingdings" w:hint="default"/>
+      </w:rPr>
+    </w:lvl>
+    <w:lvl w:ilvl="3" w:tplc="08160001" w:tentative="1">
+      <w:start w:val="1"/>
+      <w:numFmt w:val="bullet"/>
+      <w:lvlText w:val=""/>
+      <w:lvlJc w:val="left"/>
+      <w:pPr>
+        <w:ind w:left="5040" w:hanging="360"/>
+      </w:pPr>
+      <w:rPr>
+        <w:rFonts w:ascii="Symbol" w:hAnsi="Symbol" w:hint="default"/>
+      </w:rPr>
+    </w:lvl>
+    <w:lvl w:ilvl="4" w:tplc="08160003" w:tentative="1">
+      <w:start w:val="1"/>
+      <w:numFmt w:val="bullet"/>
+      <w:lvlText w:val="o"/>
+      <w:lvlJc w:val="left"/>
+      <w:pPr>
+        <w:ind w:left="5760" w:hanging="360"/>
+      </w:pPr>
+      <w:rPr>
+        <w:rFonts w:ascii="Courier New" w:hAnsi="Courier New" w:cs="Courier New" w:hint="default"/>
+      </w:rPr>
+    </w:lvl>
+    <w:lvl w:ilvl="5" w:tplc="08160005" w:tentative="1">
+      <w:start w:val="1"/>
+      <w:numFmt w:val="bullet"/>
+      <w:lvlText w:val=""/>
+      <w:lvlJc w:val="left"/>
+      <w:pPr>
+        <w:ind w:left="6480" w:hanging="360"/>
+      </w:pPr>
+      <w:rPr>
+        <w:rFonts w:ascii="Wingdings" w:hAnsi="Wingdings" w:hint="default"/>
+      </w:rPr>
+    </w:lvl>
+    <w:lvl w:ilvl="6" w:tplc="08160001" w:tentative="1">
+      <w:start w:val="1"/>
+      <w:numFmt w:val="bullet"/>
+      <w:lvlText w:val=""/>
+      <w:lvlJc w:val="left"/>
+      <w:pPr>
+        <w:ind w:left="7200" w:hanging="360"/>
+      </w:pPr>
+      <w:rPr>
+        <w:rFonts w:ascii="Symbol" w:hAnsi="Symbol" w:hint="default"/>
+      </w:rPr>
+    </w:lvl>
+    <w:lvl w:ilvl="7" w:tplc="08160003" w:tentative="1">
+      <w:start w:val="1"/>
+      <w:numFmt w:val="bullet"/>
+      <w:lvlText w:val="o"/>
+      <w:lvlJc w:val="left"/>
+      <w:pPr>
+        <w:ind w:left="7920" w:hanging="360"/>
+      </w:pPr>
+      <w:rPr>
+        <w:rFonts w:ascii="Courier New" w:hAnsi="Courier New" w:cs="Courier New" w:hint="default"/>
+      </w:rPr>
+    </w:lvl>
+    <w:lvl w:ilvl="8" w:tplc="08160005" w:tentative="1">
+      <w:start w:val="1"/>
+      <w:numFmt w:val="bullet"/>
+      <w:lvlText w:val=""/>
+      <w:lvlJc w:val="left"/>
+      <w:pPr>
+        <w:ind w:left="8640" w:hanging="360"/>
+      </w:pPr>
+      <w:rPr>
+        <w:rFonts w:ascii="Wingdings" w:hAnsi="Wingdings" w:hint="default"/>
+      </w:rPr>
+    </w:lvl>
+  </w:abstractNum>
+  <w:abstractNum w:abstractNumId="7" w15:restartNumberingAfterBreak="0">
+    <w:nsid w:val="2AF23ACB"/>
+    <w:multiLevelType w:val="hybridMultilevel"/>
+    <w:tmpl w:val="379846D0"/>
+    <w:lvl w:ilvl="0" w:tplc="08160001">
+      <w:start w:val="1"/>
+      <w:numFmt w:val="bullet"/>
+      <w:lvlText w:val=""/>
+      <w:lvlJc w:val="left"/>
+      <w:pPr>
+        <w:ind w:left="2160" w:hanging="360"/>
+      </w:pPr>
+      <w:rPr>
+        <w:rFonts w:ascii="Symbol" w:hAnsi="Symbol" w:hint="default"/>
+      </w:rPr>
+    </w:lvl>
+    <w:lvl w:ilvl="1" w:tplc="08160003" w:tentative="1">
+      <w:start w:val="1"/>
+      <w:numFmt w:val="bullet"/>
+      <w:lvlText w:val="o"/>
+      <w:lvlJc w:val="left"/>
+      <w:pPr>
+        <w:ind w:left="2880" w:hanging="360"/>
+      </w:pPr>
+      <w:rPr>
+        <w:rFonts w:ascii="Courier New" w:hAnsi="Courier New" w:cs="Courier New" w:hint="default"/>
+      </w:rPr>
+    </w:lvl>
+    <w:lvl w:ilvl="2" w:tplc="08160005" w:tentative="1">
+      <w:start w:val="1"/>
+      <w:numFmt w:val="bullet"/>
+      <w:lvlText w:val=""/>
+      <w:lvlJc w:val="left"/>
+      <w:pPr>
+        <w:ind w:left="3600" w:hanging="360"/>
+      </w:pPr>
+      <w:rPr>
+        <w:rFonts w:ascii="Wingdings" w:hAnsi="Wingdings" w:hint="default"/>
+      </w:rPr>
+    </w:lvl>
+    <w:lvl w:ilvl="3" w:tplc="08160001" w:tentative="1">
+      <w:start w:val="1"/>
+      <w:numFmt w:val="bullet"/>
+      <w:lvlText w:val=""/>
+      <w:lvlJc w:val="left"/>
+      <w:pPr>
+        <w:ind w:left="4320" w:hanging="360"/>
+      </w:pPr>
+      <w:rPr>
+        <w:rFonts w:ascii="Symbol" w:hAnsi="Symbol" w:hint="default"/>
+      </w:rPr>
+    </w:lvl>
+    <w:lvl w:ilvl="4" w:tplc="08160003" w:tentative="1">
+      <w:start w:val="1"/>
+      <w:numFmt w:val="bullet"/>
+      <w:lvlText w:val="o"/>
+      <w:lvlJc w:val="left"/>
+      <w:pPr>
+        <w:ind w:left="5040" w:hanging="360"/>
+      </w:pPr>
+      <w:rPr>
+        <w:rFonts w:ascii="Courier New" w:hAnsi="Courier New" w:cs="Courier New" w:hint="default"/>
+      </w:rPr>
+    </w:lvl>
+    <w:lvl w:ilvl="5" w:tplc="08160005" w:tentative="1">
+      <w:start w:val="1"/>
+      <w:numFmt w:val="bullet"/>
+      <w:lvlText w:val=""/>
+      <w:lvlJc w:val="left"/>
+      <w:pPr>
+        <w:ind w:left="5760" w:hanging="360"/>
+      </w:pPr>
+      <w:rPr>
+        <w:rFonts w:ascii="Wingdings" w:hAnsi="Wingdings" w:hint="default"/>
+      </w:rPr>
+    </w:lvl>
+    <w:lvl w:ilvl="6" w:tplc="08160001" w:tentative="1">
+      <w:start w:val="1"/>
+      <w:numFmt w:val="bullet"/>
+      <w:lvlText w:val=""/>
+      <w:lvlJc w:val="left"/>
+      <w:pPr>
+        <w:ind w:left="6480" w:hanging="360"/>
+      </w:pPr>
+      <w:rPr>
+        <w:rFonts w:ascii="Symbol" w:hAnsi="Symbol" w:hint="default"/>
+      </w:rPr>
+    </w:lvl>
+    <w:lvl w:ilvl="7" w:tplc="08160003" w:tentative="1">
+      <w:start w:val="1"/>
+      <w:numFmt w:val="bullet"/>
+      <w:lvlText w:val="o"/>
+      <w:lvlJc w:val="left"/>
+      <w:pPr>
+        <w:ind w:left="7200" w:hanging="360"/>
+      </w:pPr>
+      <w:rPr>
+        <w:rFonts w:ascii="Courier New" w:hAnsi="Courier New" w:cs="Courier New" w:hint="default"/>
+      </w:rPr>
+    </w:lvl>
+    <w:lvl w:ilvl="8" w:tplc="08160005" w:tentative="1">
+      <w:start w:val="1"/>
+      <w:numFmt w:val="bullet"/>
+      <w:lvlText w:val=""/>
+      <w:lvlJc w:val="left"/>
+      <w:pPr>
+        <w:ind w:left="7920" w:hanging="360"/>
+      </w:pPr>
+      <w:rPr>
+        <w:rFonts w:ascii="Wingdings" w:hAnsi="Wingdings" w:hint="default"/>
+      </w:rPr>
+    </w:lvl>
+  </w:abstractNum>
+  <w:abstractNum w:abstractNumId="8" w15:restartNumberingAfterBreak="0">
     <w:nsid w:val="31F839AC"/>
     <w:multiLevelType w:val="hybridMultilevel"/>
     <w:tmpl w:val="52DAFB2C"/>
@@ -4649,7 +6153,346 @@
       </w:rPr>
     </w:lvl>
   </w:abstractNum>
-  <w:abstractNum w:abstractNumId="4" w15:restartNumberingAfterBreak="0">
+  <w:abstractNum w:abstractNumId="9" w15:restartNumberingAfterBreak="0">
+    <w:nsid w:val="43D92BDE"/>
+    <w:multiLevelType w:val="hybridMultilevel"/>
+    <w:tmpl w:val="3F1EB388"/>
+    <w:lvl w:ilvl="0" w:tplc="08160001">
+      <w:start w:val="1"/>
+      <w:numFmt w:val="bullet"/>
+      <w:lvlText w:val=""/>
+      <w:lvlJc w:val="left"/>
+      <w:pPr>
+        <w:ind w:left="2880" w:hanging="360"/>
+      </w:pPr>
+      <w:rPr>
+        <w:rFonts w:ascii="Symbol" w:hAnsi="Symbol" w:hint="default"/>
+      </w:rPr>
+    </w:lvl>
+    <w:lvl w:ilvl="1" w:tplc="08160003" w:tentative="1">
+      <w:start w:val="1"/>
+      <w:numFmt w:val="bullet"/>
+      <w:lvlText w:val="o"/>
+      <w:lvlJc w:val="left"/>
+      <w:pPr>
+        <w:ind w:left="3600" w:hanging="360"/>
+      </w:pPr>
+      <w:rPr>
+        <w:rFonts w:ascii="Courier New" w:hAnsi="Courier New" w:cs="Courier New" w:hint="default"/>
+      </w:rPr>
+    </w:lvl>
+    <w:lvl w:ilvl="2" w:tplc="08160005" w:tentative="1">
+      <w:start w:val="1"/>
+      <w:numFmt w:val="bullet"/>
+      <w:lvlText w:val=""/>
+      <w:lvlJc w:val="left"/>
+      <w:pPr>
+        <w:ind w:left="4320" w:hanging="360"/>
+      </w:pPr>
+      <w:rPr>
+        <w:rFonts w:ascii="Wingdings" w:hAnsi="Wingdings" w:hint="default"/>
+      </w:rPr>
+    </w:lvl>
+    <w:lvl w:ilvl="3" w:tplc="08160001" w:tentative="1">
+      <w:start w:val="1"/>
+      <w:numFmt w:val="bullet"/>
+      <w:lvlText w:val=""/>
+      <w:lvlJc w:val="left"/>
+      <w:pPr>
+        <w:ind w:left="5040" w:hanging="360"/>
+      </w:pPr>
+      <w:rPr>
+        <w:rFonts w:ascii="Symbol" w:hAnsi="Symbol" w:hint="default"/>
+      </w:rPr>
+    </w:lvl>
+    <w:lvl w:ilvl="4" w:tplc="08160003" w:tentative="1">
+      <w:start w:val="1"/>
+      <w:numFmt w:val="bullet"/>
+      <w:lvlText w:val="o"/>
+      <w:lvlJc w:val="left"/>
+      <w:pPr>
+        <w:ind w:left="5760" w:hanging="360"/>
+      </w:pPr>
+      <w:rPr>
+        <w:rFonts w:ascii="Courier New" w:hAnsi="Courier New" w:cs="Courier New" w:hint="default"/>
+      </w:rPr>
+    </w:lvl>
+    <w:lvl w:ilvl="5" w:tplc="08160005" w:tentative="1">
+      <w:start w:val="1"/>
+      <w:numFmt w:val="bullet"/>
+      <w:lvlText w:val=""/>
+      <w:lvlJc w:val="left"/>
+      <w:pPr>
+        <w:ind w:left="6480" w:hanging="360"/>
+      </w:pPr>
+      <w:rPr>
+        <w:rFonts w:ascii="Wingdings" w:hAnsi="Wingdings" w:hint="default"/>
+      </w:rPr>
+    </w:lvl>
+    <w:lvl w:ilvl="6" w:tplc="08160001" w:tentative="1">
+      <w:start w:val="1"/>
+      <w:numFmt w:val="bullet"/>
+      <w:lvlText w:val=""/>
+      <w:lvlJc w:val="left"/>
+      <w:pPr>
+        <w:ind w:left="7200" w:hanging="360"/>
+      </w:pPr>
+      <w:rPr>
+        <w:rFonts w:ascii="Symbol" w:hAnsi="Symbol" w:hint="default"/>
+      </w:rPr>
+    </w:lvl>
+    <w:lvl w:ilvl="7" w:tplc="08160003" w:tentative="1">
+      <w:start w:val="1"/>
+      <w:numFmt w:val="bullet"/>
+      <w:lvlText w:val="o"/>
+      <w:lvlJc w:val="left"/>
+      <w:pPr>
+        <w:ind w:left="7920" w:hanging="360"/>
+      </w:pPr>
+      <w:rPr>
+        <w:rFonts w:ascii="Courier New" w:hAnsi="Courier New" w:cs="Courier New" w:hint="default"/>
+      </w:rPr>
+    </w:lvl>
+    <w:lvl w:ilvl="8" w:tplc="08160005" w:tentative="1">
+      <w:start w:val="1"/>
+      <w:numFmt w:val="bullet"/>
+      <w:lvlText w:val=""/>
+      <w:lvlJc w:val="left"/>
+      <w:pPr>
+        <w:ind w:left="8640" w:hanging="360"/>
+      </w:pPr>
+      <w:rPr>
+        <w:rFonts w:ascii="Wingdings" w:hAnsi="Wingdings" w:hint="default"/>
+      </w:rPr>
+    </w:lvl>
+  </w:abstractNum>
+  <w:abstractNum w:abstractNumId="10" w15:restartNumberingAfterBreak="0">
+    <w:nsid w:val="47084EAC"/>
+    <w:multiLevelType w:val="hybridMultilevel"/>
+    <w:tmpl w:val="E7240C72"/>
+    <w:lvl w:ilvl="0" w:tplc="08160001">
+      <w:start w:val="1"/>
+      <w:numFmt w:val="bullet"/>
+      <w:lvlText w:val=""/>
+      <w:lvlJc w:val="left"/>
+      <w:pPr>
+        <w:ind w:left="2160" w:hanging="360"/>
+      </w:pPr>
+      <w:rPr>
+        <w:rFonts w:ascii="Symbol" w:hAnsi="Symbol" w:hint="default"/>
+      </w:rPr>
+    </w:lvl>
+    <w:lvl w:ilvl="1" w:tplc="08160003" w:tentative="1">
+      <w:start w:val="1"/>
+      <w:numFmt w:val="bullet"/>
+      <w:lvlText w:val="o"/>
+      <w:lvlJc w:val="left"/>
+      <w:pPr>
+        <w:ind w:left="2880" w:hanging="360"/>
+      </w:pPr>
+      <w:rPr>
+        <w:rFonts w:ascii="Courier New" w:hAnsi="Courier New" w:cs="Courier New" w:hint="default"/>
+      </w:rPr>
+    </w:lvl>
+    <w:lvl w:ilvl="2" w:tplc="08160005" w:tentative="1">
+      <w:start w:val="1"/>
+      <w:numFmt w:val="bullet"/>
+      <w:lvlText w:val=""/>
+      <w:lvlJc w:val="left"/>
+      <w:pPr>
+        <w:ind w:left="3600" w:hanging="360"/>
+      </w:pPr>
+      <w:rPr>
+        <w:rFonts w:ascii="Wingdings" w:hAnsi="Wingdings" w:hint="default"/>
+      </w:rPr>
+    </w:lvl>
+    <w:lvl w:ilvl="3" w:tplc="08160001" w:tentative="1">
+      <w:start w:val="1"/>
+      <w:numFmt w:val="bullet"/>
+      <w:lvlText w:val=""/>
+      <w:lvlJc w:val="left"/>
+      <w:pPr>
+        <w:ind w:left="4320" w:hanging="360"/>
+      </w:pPr>
+      <w:rPr>
+        <w:rFonts w:ascii="Symbol" w:hAnsi="Symbol" w:hint="default"/>
+      </w:rPr>
+    </w:lvl>
+    <w:lvl w:ilvl="4" w:tplc="08160003" w:tentative="1">
+      <w:start w:val="1"/>
+      <w:numFmt w:val="bullet"/>
+      <w:lvlText w:val="o"/>
+      <w:lvlJc w:val="left"/>
+      <w:pPr>
+        <w:ind w:left="5040" w:hanging="360"/>
+      </w:pPr>
+      <w:rPr>
+        <w:rFonts w:ascii="Courier New" w:hAnsi="Courier New" w:cs="Courier New" w:hint="default"/>
+      </w:rPr>
+    </w:lvl>
+    <w:lvl w:ilvl="5" w:tplc="08160005" w:tentative="1">
+      <w:start w:val="1"/>
+      <w:numFmt w:val="bullet"/>
+      <w:lvlText w:val=""/>
+      <w:lvlJc w:val="left"/>
+      <w:pPr>
+        <w:ind w:left="5760" w:hanging="360"/>
+      </w:pPr>
+      <w:rPr>
+        <w:rFonts w:ascii="Wingdings" w:hAnsi="Wingdings" w:hint="default"/>
+      </w:rPr>
+    </w:lvl>
+    <w:lvl w:ilvl="6" w:tplc="08160001" w:tentative="1">
+      <w:start w:val="1"/>
+      <w:numFmt w:val="bullet"/>
+      <w:lvlText w:val=""/>
+      <w:lvlJc w:val="left"/>
+      <w:pPr>
+        <w:ind w:left="6480" w:hanging="360"/>
+      </w:pPr>
+      <w:rPr>
+        <w:rFonts w:ascii="Symbol" w:hAnsi="Symbol" w:hint="default"/>
+      </w:rPr>
+    </w:lvl>
+    <w:lvl w:ilvl="7" w:tplc="08160003" w:tentative="1">
+      <w:start w:val="1"/>
+      <w:numFmt w:val="bullet"/>
+      <w:lvlText w:val="o"/>
+      <w:lvlJc w:val="left"/>
+      <w:pPr>
+        <w:ind w:left="7200" w:hanging="360"/>
+      </w:pPr>
+      <w:rPr>
+        <w:rFonts w:ascii="Courier New" w:hAnsi="Courier New" w:cs="Courier New" w:hint="default"/>
+      </w:rPr>
+    </w:lvl>
+    <w:lvl w:ilvl="8" w:tplc="08160005" w:tentative="1">
+      <w:start w:val="1"/>
+      <w:numFmt w:val="bullet"/>
+      <w:lvlText w:val=""/>
+      <w:lvlJc w:val="left"/>
+      <w:pPr>
+        <w:ind w:left="7920" w:hanging="360"/>
+      </w:pPr>
+      <w:rPr>
+        <w:rFonts w:ascii="Wingdings" w:hAnsi="Wingdings" w:hint="default"/>
+      </w:rPr>
+    </w:lvl>
+  </w:abstractNum>
+  <w:abstractNum w:abstractNumId="11" w15:restartNumberingAfterBreak="0">
+    <w:nsid w:val="47DC75D4"/>
+    <w:multiLevelType w:val="hybridMultilevel"/>
+    <w:tmpl w:val="B4128C10"/>
+    <w:lvl w:ilvl="0" w:tplc="08160001">
+      <w:start w:val="1"/>
+      <w:numFmt w:val="bullet"/>
+      <w:lvlText w:val=""/>
+      <w:lvlJc w:val="left"/>
+      <w:pPr>
+        <w:ind w:left="2160" w:hanging="360"/>
+      </w:pPr>
+      <w:rPr>
+        <w:rFonts w:ascii="Symbol" w:hAnsi="Symbol" w:hint="default"/>
+      </w:rPr>
+    </w:lvl>
+    <w:lvl w:ilvl="1" w:tplc="08160003" w:tentative="1">
+      <w:start w:val="1"/>
+      <w:numFmt w:val="bullet"/>
+      <w:lvlText w:val="o"/>
+      <w:lvlJc w:val="left"/>
+      <w:pPr>
+        <w:ind w:left="2880" w:hanging="360"/>
+      </w:pPr>
+      <w:rPr>
+        <w:rFonts w:ascii="Courier New" w:hAnsi="Courier New" w:cs="Courier New" w:hint="default"/>
+      </w:rPr>
+    </w:lvl>
+    <w:lvl w:ilvl="2" w:tplc="08160005" w:tentative="1">
+      <w:start w:val="1"/>
+      <w:numFmt w:val="bullet"/>
+      <w:lvlText w:val=""/>
+      <w:lvlJc w:val="left"/>
+      <w:pPr>
+        <w:ind w:left="3600" w:hanging="360"/>
+      </w:pPr>
+      <w:rPr>
+        <w:rFonts w:ascii="Wingdings" w:hAnsi="Wingdings" w:hint="default"/>
+      </w:rPr>
+    </w:lvl>
+    <w:lvl w:ilvl="3" w:tplc="08160001" w:tentative="1">
+      <w:start w:val="1"/>
+      <w:numFmt w:val="bullet"/>
+      <w:lvlText w:val=""/>
+      <w:lvlJc w:val="left"/>
+      <w:pPr>
+        <w:ind w:left="4320" w:hanging="360"/>
+      </w:pPr>
+      <w:rPr>
+        <w:rFonts w:ascii="Symbol" w:hAnsi="Symbol" w:hint="default"/>
+      </w:rPr>
+    </w:lvl>
+    <w:lvl w:ilvl="4" w:tplc="08160003" w:tentative="1">
+      <w:start w:val="1"/>
+      <w:numFmt w:val="bullet"/>
+      <w:lvlText w:val="o"/>
+      <w:lvlJc w:val="left"/>
+      <w:pPr>
+        <w:ind w:left="5040" w:hanging="360"/>
+      </w:pPr>
+      <w:rPr>
+        <w:rFonts w:ascii="Courier New" w:hAnsi="Courier New" w:cs="Courier New" w:hint="default"/>
+      </w:rPr>
+    </w:lvl>
+    <w:lvl w:ilvl="5" w:tplc="08160005" w:tentative="1">
+      <w:start w:val="1"/>
+      <w:numFmt w:val="bullet"/>
+      <w:lvlText w:val=""/>
+      <w:lvlJc w:val="left"/>
+      <w:pPr>
+        <w:ind w:left="5760" w:hanging="360"/>
+      </w:pPr>
+      <w:rPr>
+        <w:rFonts w:ascii="Wingdings" w:hAnsi="Wingdings" w:hint="default"/>
+      </w:rPr>
+    </w:lvl>
+    <w:lvl w:ilvl="6" w:tplc="08160001" w:tentative="1">
+      <w:start w:val="1"/>
+      <w:numFmt w:val="bullet"/>
+      <w:lvlText w:val=""/>
+      <w:lvlJc w:val="left"/>
+      <w:pPr>
+        <w:ind w:left="6480" w:hanging="360"/>
+      </w:pPr>
+      <w:rPr>
+        <w:rFonts w:ascii="Symbol" w:hAnsi="Symbol" w:hint="default"/>
+      </w:rPr>
+    </w:lvl>
+    <w:lvl w:ilvl="7" w:tplc="08160003" w:tentative="1">
+      <w:start w:val="1"/>
+      <w:numFmt w:val="bullet"/>
+      <w:lvlText w:val="o"/>
+      <w:lvlJc w:val="left"/>
+      <w:pPr>
+        <w:ind w:left="7200" w:hanging="360"/>
+      </w:pPr>
+      <w:rPr>
+        <w:rFonts w:ascii="Courier New" w:hAnsi="Courier New" w:cs="Courier New" w:hint="default"/>
+      </w:rPr>
+    </w:lvl>
+    <w:lvl w:ilvl="8" w:tplc="08160005" w:tentative="1">
+      <w:start w:val="1"/>
+      <w:numFmt w:val="bullet"/>
+      <w:lvlText w:val=""/>
+      <w:lvlJc w:val="left"/>
+      <w:pPr>
+        <w:ind w:left="7920" w:hanging="360"/>
+      </w:pPr>
+      <w:rPr>
+        <w:rFonts w:ascii="Wingdings" w:hAnsi="Wingdings" w:hint="default"/>
+      </w:rPr>
+    </w:lvl>
+  </w:abstractNum>
+  <w:abstractNum w:abstractNumId="12" w15:restartNumberingAfterBreak="0">
     <w:nsid w:val="4E3B6D57"/>
     <w:multiLevelType w:val="hybridMultilevel"/>
     <w:tmpl w:val="BF7ECC70"/>
@@ -4762,7 +6605,233 @@
       </w:rPr>
     </w:lvl>
   </w:abstractNum>
-  <w:abstractNum w:abstractNumId="5" w15:restartNumberingAfterBreak="0">
+  <w:abstractNum w:abstractNumId="13" w15:restartNumberingAfterBreak="0">
+    <w:nsid w:val="4EFA0F5A"/>
+    <w:multiLevelType w:val="hybridMultilevel"/>
+    <w:tmpl w:val="E19EEDB6"/>
+    <w:lvl w:ilvl="0" w:tplc="08160001">
+      <w:start w:val="1"/>
+      <w:numFmt w:val="bullet"/>
+      <w:lvlText w:val=""/>
+      <w:lvlJc w:val="left"/>
+      <w:pPr>
+        <w:ind w:left="2160" w:hanging="360"/>
+      </w:pPr>
+      <w:rPr>
+        <w:rFonts w:ascii="Symbol" w:hAnsi="Symbol" w:hint="default"/>
+      </w:rPr>
+    </w:lvl>
+    <w:lvl w:ilvl="1" w:tplc="08160003" w:tentative="1">
+      <w:start w:val="1"/>
+      <w:numFmt w:val="bullet"/>
+      <w:lvlText w:val="o"/>
+      <w:lvlJc w:val="left"/>
+      <w:pPr>
+        <w:ind w:left="2880" w:hanging="360"/>
+      </w:pPr>
+      <w:rPr>
+        <w:rFonts w:ascii="Courier New" w:hAnsi="Courier New" w:cs="Courier New" w:hint="default"/>
+      </w:rPr>
+    </w:lvl>
+    <w:lvl w:ilvl="2" w:tplc="08160005" w:tentative="1">
+      <w:start w:val="1"/>
+      <w:numFmt w:val="bullet"/>
+      <w:lvlText w:val=""/>
+      <w:lvlJc w:val="left"/>
+      <w:pPr>
+        <w:ind w:left="3600" w:hanging="360"/>
+      </w:pPr>
+      <w:rPr>
+        <w:rFonts w:ascii="Wingdings" w:hAnsi="Wingdings" w:hint="default"/>
+      </w:rPr>
+    </w:lvl>
+    <w:lvl w:ilvl="3" w:tplc="08160001" w:tentative="1">
+      <w:start w:val="1"/>
+      <w:numFmt w:val="bullet"/>
+      <w:lvlText w:val=""/>
+      <w:lvlJc w:val="left"/>
+      <w:pPr>
+        <w:ind w:left="4320" w:hanging="360"/>
+      </w:pPr>
+      <w:rPr>
+        <w:rFonts w:ascii="Symbol" w:hAnsi="Symbol" w:hint="default"/>
+      </w:rPr>
+    </w:lvl>
+    <w:lvl w:ilvl="4" w:tplc="08160003" w:tentative="1">
+      <w:start w:val="1"/>
+      <w:numFmt w:val="bullet"/>
+      <w:lvlText w:val="o"/>
+      <w:lvlJc w:val="left"/>
+      <w:pPr>
+        <w:ind w:left="5040" w:hanging="360"/>
+      </w:pPr>
+      <w:rPr>
+        <w:rFonts w:ascii="Courier New" w:hAnsi="Courier New" w:cs="Courier New" w:hint="default"/>
+      </w:rPr>
+    </w:lvl>
+    <w:lvl w:ilvl="5" w:tplc="08160005" w:tentative="1">
+      <w:start w:val="1"/>
+      <w:numFmt w:val="bullet"/>
+      <w:lvlText w:val=""/>
+      <w:lvlJc w:val="left"/>
+      <w:pPr>
+        <w:ind w:left="5760" w:hanging="360"/>
+      </w:pPr>
+      <w:rPr>
+        <w:rFonts w:ascii="Wingdings" w:hAnsi="Wingdings" w:hint="default"/>
+      </w:rPr>
+    </w:lvl>
+    <w:lvl w:ilvl="6" w:tplc="08160001" w:tentative="1">
+      <w:start w:val="1"/>
+      <w:numFmt w:val="bullet"/>
+      <w:lvlText w:val=""/>
+      <w:lvlJc w:val="left"/>
+      <w:pPr>
+        <w:ind w:left="6480" w:hanging="360"/>
+      </w:pPr>
+      <w:rPr>
+        <w:rFonts w:ascii="Symbol" w:hAnsi="Symbol" w:hint="default"/>
+      </w:rPr>
+    </w:lvl>
+    <w:lvl w:ilvl="7" w:tplc="08160003" w:tentative="1">
+      <w:start w:val="1"/>
+      <w:numFmt w:val="bullet"/>
+      <w:lvlText w:val="o"/>
+      <w:lvlJc w:val="left"/>
+      <w:pPr>
+        <w:ind w:left="7200" w:hanging="360"/>
+      </w:pPr>
+      <w:rPr>
+        <w:rFonts w:ascii="Courier New" w:hAnsi="Courier New" w:cs="Courier New" w:hint="default"/>
+      </w:rPr>
+    </w:lvl>
+    <w:lvl w:ilvl="8" w:tplc="08160005" w:tentative="1">
+      <w:start w:val="1"/>
+      <w:numFmt w:val="bullet"/>
+      <w:lvlText w:val=""/>
+      <w:lvlJc w:val="left"/>
+      <w:pPr>
+        <w:ind w:left="7920" w:hanging="360"/>
+      </w:pPr>
+      <w:rPr>
+        <w:rFonts w:ascii="Wingdings" w:hAnsi="Wingdings" w:hint="default"/>
+      </w:rPr>
+    </w:lvl>
+  </w:abstractNum>
+  <w:abstractNum w:abstractNumId="14" w15:restartNumberingAfterBreak="0">
+    <w:nsid w:val="5BEF2E02"/>
+    <w:multiLevelType w:val="hybridMultilevel"/>
+    <w:tmpl w:val="E5B626C6"/>
+    <w:lvl w:ilvl="0" w:tplc="08160001">
+      <w:start w:val="1"/>
+      <w:numFmt w:val="bullet"/>
+      <w:lvlText w:val=""/>
+      <w:lvlJc w:val="left"/>
+      <w:pPr>
+        <w:ind w:left="2160" w:hanging="360"/>
+      </w:pPr>
+      <w:rPr>
+        <w:rFonts w:ascii="Symbol" w:hAnsi="Symbol" w:hint="default"/>
+      </w:rPr>
+    </w:lvl>
+    <w:lvl w:ilvl="1" w:tplc="08160003" w:tentative="1">
+      <w:start w:val="1"/>
+      <w:numFmt w:val="bullet"/>
+      <w:lvlText w:val="o"/>
+      <w:lvlJc w:val="left"/>
+      <w:pPr>
+        <w:ind w:left="2880" w:hanging="360"/>
+      </w:pPr>
+      <w:rPr>
+        <w:rFonts w:ascii="Courier New" w:hAnsi="Courier New" w:cs="Courier New" w:hint="default"/>
+      </w:rPr>
+    </w:lvl>
+    <w:lvl w:ilvl="2" w:tplc="08160005" w:tentative="1">
+      <w:start w:val="1"/>
+      <w:numFmt w:val="bullet"/>
+      <w:lvlText w:val=""/>
+      <w:lvlJc w:val="left"/>
+      <w:pPr>
+        <w:ind w:left="3600" w:hanging="360"/>
+      </w:pPr>
+      <w:rPr>
+        <w:rFonts w:ascii="Wingdings" w:hAnsi="Wingdings" w:hint="default"/>
+      </w:rPr>
+    </w:lvl>
+    <w:lvl w:ilvl="3" w:tplc="08160001" w:tentative="1">
+      <w:start w:val="1"/>
+      <w:numFmt w:val="bullet"/>
+      <w:lvlText w:val=""/>
+      <w:lvlJc w:val="left"/>
+      <w:pPr>
+        <w:ind w:left="4320" w:hanging="360"/>
+      </w:pPr>
+      <w:rPr>
+        <w:rFonts w:ascii="Symbol" w:hAnsi="Symbol" w:hint="default"/>
+      </w:rPr>
+    </w:lvl>
+    <w:lvl w:ilvl="4" w:tplc="08160003" w:tentative="1">
+      <w:start w:val="1"/>
+      <w:numFmt w:val="bullet"/>
+      <w:lvlText w:val="o"/>
+      <w:lvlJc w:val="left"/>
+      <w:pPr>
+        <w:ind w:left="5040" w:hanging="360"/>
+      </w:pPr>
+      <w:rPr>
+        <w:rFonts w:ascii="Courier New" w:hAnsi="Courier New" w:cs="Courier New" w:hint="default"/>
+      </w:rPr>
+    </w:lvl>
+    <w:lvl w:ilvl="5" w:tplc="08160005" w:tentative="1">
+      <w:start w:val="1"/>
+      <w:numFmt w:val="bullet"/>
+      <w:lvlText w:val=""/>
+      <w:lvlJc w:val="left"/>
+      <w:pPr>
+        <w:ind w:left="5760" w:hanging="360"/>
+      </w:pPr>
+      <w:rPr>
+        <w:rFonts w:ascii="Wingdings" w:hAnsi="Wingdings" w:hint="default"/>
+      </w:rPr>
+    </w:lvl>
+    <w:lvl w:ilvl="6" w:tplc="08160001" w:tentative="1">
+      <w:start w:val="1"/>
+      <w:numFmt w:val="bullet"/>
+      <w:lvlText w:val=""/>
+      <w:lvlJc w:val="left"/>
+      <w:pPr>
+        <w:ind w:left="6480" w:hanging="360"/>
+      </w:pPr>
+      <w:rPr>
+        <w:rFonts w:ascii="Symbol" w:hAnsi="Symbol" w:hint="default"/>
+      </w:rPr>
+    </w:lvl>
+    <w:lvl w:ilvl="7" w:tplc="08160003" w:tentative="1">
+      <w:start w:val="1"/>
+      <w:numFmt w:val="bullet"/>
+      <w:lvlText w:val="o"/>
+      <w:lvlJc w:val="left"/>
+      <w:pPr>
+        <w:ind w:left="7200" w:hanging="360"/>
+      </w:pPr>
+      <w:rPr>
+        <w:rFonts w:ascii="Courier New" w:hAnsi="Courier New" w:cs="Courier New" w:hint="default"/>
+      </w:rPr>
+    </w:lvl>
+    <w:lvl w:ilvl="8" w:tplc="08160005" w:tentative="1">
+      <w:start w:val="1"/>
+      <w:numFmt w:val="bullet"/>
+      <w:lvlText w:val=""/>
+      <w:lvlJc w:val="left"/>
+      <w:pPr>
+        <w:ind w:left="7920" w:hanging="360"/>
+      </w:pPr>
+      <w:rPr>
+        <w:rFonts w:ascii="Wingdings" w:hAnsi="Wingdings" w:hint="default"/>
+      </w:rPr>
+    </w:lvl>
+  </w:abstractNum>
+  <w:abstractNum w:abstractNumId="15" w15:restartNumberingAfterBreak="0">
     <w:nsid w:val="604E4EBE"/>
     <w:multiLevelType w:val="hybridMultilevel"/>
     <w:tmpl w:val="488EFCCC"/>
@@ -4875,7 +6944,7 @@
       </w:rPr>
     </w:lvl>
   </w:abstractNum>
-  <w:abstractNum w:abstractNumId="6" w15:restartNumberingAfterBreak="0">
+  <w:abstractNum w:abstractNumId="16" w15:restartNumberingAfterBreak="0">
     <w:nsid w:val="60572B21"/>
     <w:multiLevelType w:val="hybridMultilevel"/>
     <w:tmpl w:val="92FEAD2A"/>
@@ -4988,7 +7057,7 @@
       </w:rPr>
     </w:lvl>
   </w:abstractNum>
-  <w:abstractNum w:abstractNumId="7" w15:restartNumberingAfterBreak="0">
+  <w:abstractNum w:abstractNumId="17" w15:restartNumberingAfterBreak="0">
     <w:nsid w:val="625529C2"/>
     <w:multiLevelType w:val="hybridMultilevel"/>
     <w:tmpl w:val="32F40BF8"/>
@@ -5083,29 +7152,407 @@
       </w:pPr>
     </w:lvl>
   </w:abstractNum>
+  <w:abstractNum w:abstractNumId="18" w15:restartNumberingAfterBreak="0">
+    <w:nsid w:val="6E3E16A1"/>
+    <w:multiLevelType w:val="hybridMultilevel"/>
+    <w:tmpl w:val="B59A5940"/>
+    <w:lvl w:ilvl="0" w:tplc="08160001">
+      <w:start w:val="1"/>
+      <w:numFmt w:val="bullet"/>
+      <w:lvlText w:val=""/>
+      <w:lvlJc w:val="left"/>
+      <w:pPr>
+        <w:ind w:left="2160" w:hanging="360"/>
+      </w:pPr>
+      <w:rPr>
+        <w:rFonts w:ascii="Symbol" w:hAnsi="Symbol" w:hint="default"/>
+      </w:rPr>
+    </w:lvl>
+    <w:lvl w:ilvl="1" w:tplc="08160003" w:tentative="1">
+      <w:start w:val="1"/>
+      <w:numFmt w:val="bullet"/>
+      <w:lvlText w:val="o"/>
+      <w:lvlJc w:val="left"/>
+      <w:pPr>
+        <w:ind w:left="2880" w:hanging="360"/>
+      </w:pPr>
+      <w:rPr>
+        <w:rFonts w:ascii="Courier New" w:hAnsi="Courier New" w:cs="Courier New" w:hint="default"/>
+      </w:rPr>
+    </w:lvl>
+    <w:lvl w:ilvl="2" w:tplc="08160005" w:tentative="1">
+      <w:start w:val="1"/>
+      <w:numFmt w:val="bullet"/>
+      <w:lvlText w:val=""/>
+      <w:lvlJc w:val="left"/>
+      <w:pPr>
+        <w:ind w:left="3600" w:hanging="360"/>
+      </w:pPr>
+      <w:rPr>
+        <w:rFonts w:ascii="Wingdings" w:hAnsi="Wingdings" w:hint="default"/>
+      </w:rPr>
+    </w:lvl>
+    <w:lvl w:ilvl="3" w:tplc="08160001" w:tentative="1">
+      <w:start w:val="1"/>
+      <w:numFmt w:val="bullet"/>
+      <w:lvlText w:val=""/>
+      <w:lvlJc w:val="left"/>
+      <w:pPr>
+        <w:ind w:left="4320" w:hanging="360"/>
+      </w:pPr>
+      <w:rPr>
+        <w:rFonts w:ascii="Symbol" w:hAnsi="Symbol" w:hint="default"/>
+      </w:rPr>
+    </w:lvl>
+    <w:lvl w:ilvl="4" w:tplc="08160003" w:tentative="1">
+      <w:start w:val="1"/>
+      <w:numFmt w:val="bullet"/>
+      <w:lvlText w:val="o"/>
+      <w:lvlJc w:val="left"/>
+      <w:pPr>
+        <w:ind w:left="5040" w:hanging="360"/>
+      </w:pPr>
+      <w:rPr>
+        <w:rFonts w:ascii="Courier New" w:hAnsi="Courier New" w:cs="Courier New" w:hint="default"/>
+      </w:rPr>
+    </w:lvl>
+    <w:lvl w:ilvl="5" w:tplc="08160005" w:tentative="1">
+      <w:start w:val="1"/>
+      <w:numFmt w:val="bullet"/>
+      <w:lvlText w:val=""/>
+      <w:lvlJc w:val="left"/>
+      <w:pPr>
+        <w:ind w:left="5760" w:hanging="360"/>
+      </w:pPr>
+      <w:rPr>
+        <w:rFonts w:ascii="Wingdings" w:hAnsi="Wingdings" w:hint="default"/>
+      </w:rPr>
+    </w:lvl>
+    <w:lvl w:ilvl="6" w:tplc="08160001" w:tentative="1">
+      <w:start w:val="1"/>
+      <w:numFmt w:val="bullet"/>
+      <w:lvlText w:val=""/>
+      <w:lvlJc w:val="left"/>
+      <w:pPr>
+        <w:ind w:left="6480" w:hanging="360"/>
+      </w:pPr>
+      <w:rPr>
+        <w:rFonts w:ascii="Symbol" w:hAnsi="Symbol" w:hint="default"/>
+      </w:rPr>
+    </w:lvl>
+    <w:lvl w:ilvl="7" w:tplc="08160003" w:tentative="1">
+      <w:start w:val="1"/>
+      <w:numFmt w:val="bullet"/>
+      <w:lvlText w:val="o"/>
+      <w:lvlJc w:val="left"/>
+      <w:pPr>
+        <w:ind w:left="7200" w:hanging="360"/>
+      </w:pPr>
+      <w:rPr>
+        <w:rFonts w:ascii="Courier New" w:hAnsi="Courier New" w:cs="Courier New" w:hint="default"/>
+      </w:rPr>
+    </w:lvl>
+    <w:lvl w:ilvl="8" w:tplc="08160005" w:tentative="1">
+      <w:start w:val="1"/>
+      <w:numFmt w:val="bullet"/>
+      <w:lvlText w:val=""/>
+      <w:lvlJc w:val="left"/>
+      <w:pPr>
+        <w:ind w:left="7920" w:hanging="360"/>
+      </w:pPr>
+      <w:rPr>
+        <w:rFonts w:ascii="Wingdings" w:hAnsi="Wingdings" w:hint="default"/>
+      </w:rPr>
+    </w:lvl>
+  </w:abstractNum>
+  <w:abstractNum w:abstractNumId="19" w15:restartNumberingAfterBreak="0">
+    <w:nsid w:val="716E482D"/>
+    <w:multiLevelType w:val="hybridMultilevel"/>
+    <w:tmpl w:val="CFC66648"/>
+    <w:lvl w:ilvl="0" w:tplc="08160001">
+      <w:start w:val="1"/>
+      <w:numFmt w:val="bullet"/>
+      <w:lvlText w:val=""/>
+      <w:lvlJc w:val="left"/>
+      <w:pPr>
+        <w:ind w:left="2160" w:hanging="360"/>
+      </w:pPr>
+      <w:rPr>
+        <w:rFonts w:ascii="Symbol" w:hAnsi="Symbol" w:hint="default"/>
+      </w:rPr>
+    </w:lvl>
+    <w:lvl w:ilvl="1" w:tplc="08160003" w:tentative="1">
+      <w:start w:val="1"/>
+      <w:numFmt w:val="bullet"/>
+      <w:lvlText w:val="o"/>
+      <w:lvlJc w:val="left"/>
+      <w:pPr>
+        <w:ind w:left="2880" w:hanging="360"/>
+      </w:pPr>
+      <w:rPr>
+        <w:rFonts w:ascii="Courier New" w:hAnsi="Courier New" w:cs="Courier New" w:hint="default"/>
+      </w:rPr>
+    </w:lvl>
+    <w:lvl w:ilvl="2" w:tplc="08160005" w:tentative="1">
+      <w:start w:val="1"/>
+      <w:numFmt w:val="bullet"/>
+      <w:lvlText w:val=""/>
+      <w:lvlJc w:val="left"/>
+      <w:pPr>
+        <w:ind w:left="3600" w:hanging="360"/>
+      </w:pPr>
+      <w:rPr>
+        <w:rFonts w:ascii="Wingdings" w:hAnsi="Wingdings" w:hint="default"/>
+      </w:rPr>
+    </w:lvl>
+    <w:lvl w:ilvl="3" w:tplc="08160001" w:tentative="1">
+      <w:start w:val="1"/>
+      <w:numFmt w:val="bullet"/>
+      <w:lvlText w:val=""/>
+      <w:lvlJc w:val="left"/>
+      <w:pPr>
+        <w:ind w:left="4320" w:hanging="360"/>
+      </w:pPr>
+      <w:rPr>
+        <w:rFonts w:ascii="Symbol" w:hAnsi="Symbol" w:hint="default"/>
+      </w:rPr>
+    </w:lvl>
+    <w:lvl w:ilvl="4" w:tplc="08160003" w:tentative="1">
+      <w:start w:val="1"/>
+      <w:numFmt w:val="bullet"/>
+      <w:lvlText w:val="o"/>
+      <w:lvlJc w:val="left"/>
+      <w:pPr>
+        <w:ind w:left="5040" w:hanging="360"/>
+      </w:pPr>
+      <w:rPr>
+        <w:rFonts w:ascii="Courier New" w:hAnsi="Courier New" w:cs="Courier New" w:hint="default"/>
+      </w:rPr>
+    </w:lvl>
+    <w:lvl w:ilvl="5" w:tplc="08160005" w:tentative="1">
+      <w:start w:val="1"/>
+      <w:numFmt w:val="bullet"/>
+      <w:lvlText w:val=""/>
+      <w:lvlJc w:val="left"/>
+      <w:pPr>
+        <w:ind w:left="5760" w:hanging="360"/>
+      </w:pPr>
+      <w:rPr>
+        <w:rFonts w:ascii="Wingdings" w:hAnsi="Wingdings" w:hint="default"/>
+      </w:rPr>
+    </w:lvl>
+    <w:lvl w:ilvl="6" w:tplc="08160001" w:tentative="1">
+      <w:start w:val="1"/>
+      <w:numFmt w:val="bullet"/>
+      <w:lvlText w:val=""/>
+      <w:lvlJc w:val="left"/>
+      <w:pPr>
+        <w:ind w:left="6480" w:hanging="360"/>
+      </w:pPr>
+      <w:rPr>
+        <w:rFonts w:ascii="Symbol" w:hAnsi="Symbol" w:hint="default"/>
+      </w:rPr>
+    </w:lvl>
+    <w:lvl w:ilvl="7" w:tplc="08160003" w:tentative="1">
+      <w:start w:val="1"/>
+      <w:numFmt w:val="bullet"/>
+      <w:lvlText w:val="o"/>
+      <w:lvlJc w:val="left"/>
+      <w:pPr>
+        <w:ind w:left="7200" w:hanging="360"/>
+      </w:pPr>
+      <w:rPr>
+        <w:rFonts w:ascii="Courier New" w:hAnsi="Courier New" w:cs="Courier New" w:hint="default"/>
+      </w:rPr>
+    </w:lvl>
+    <w:lvl w:ilvl="8" w:tplc="08160005" w:tentative="1">
+      <w:start w:val="1"/>
+      <w:numFmt w:val="bullet"/>
+      <w:lvlText w:val=""/>
+      <w:lvlJc w:val="left"/>
+      <w:pPr>
+        <w:ind w:left="7920" w:hanging="360"/>
+      </w:pPr>
+      <w:rPr>
+        <w:rFonts w:ascii="Wingdings" w:hAnsi="Wingdings" w:hint="default"/>
+      </w:rPr>
+    </w:lvl>
+  </w:abstractNum>
+  <w:abstractNum w:abstractNumId="20" w15:restartNumberingAfterBreak="0">
+    <w:nsid w:val="7D0F04BB"/>
+    <w:multiLevelType w:val="hybridMultilevel"/>
+    <w:tmpl w:val="3B78CCB2"/>
+    <w:lvl w:ilvl="0" w:tplc="08160001">
+      <w:start w:val="1"/>
+      <w:numFmt w:val="bullet"/>
+      <w:lvlText w:val=""/>
+      <w:lvlJc w:val="left"/>
+      <w:pPr>
+        <w:ind w:left="2160" w:hanging="360"/>
+      </w:pPr>
+      <w:rPr>
+        <w:rFonts w:ascii="Symbol" w:hAnsi="Symbol" w:hint="default"/>
+      </w:rPr>
+    </w:lvl>
+    <w:lvl w:ilvl="1" w:tplc="08160003" w:tentative="1">
+      <w:start w:val="1"/>
+      <w:numFmt w:val="bullet"/>
+      <w:lvlText w:val="o"/>
+      <w:lvlJc w:val="left"/>
+      <w:pPr>
+        <w:ind w:left="2880" w:hanging="360"/>
+      </w:pPr>
+      <w:rPr>
+        <w:rFonts w:ascii="Courier New" w:hAnsi="Courier New" w:cs="Courier New" w:hint="default"/>
+      </w:rPr>
+    </w:lvl>
+    <w:lvl w:ilvl="2" w:tplc="08160005" w:tentative="1">
+      <w:start w:val="1"/>
+      <w:numFmt w:val="bullet"/>
+      <w:lvlText w:val=""/>
+      <w:lvlJc w:val="left"/>
+      <w:pPr>
+        <w:ind w:left="3600" w:hanging="360"/>
+      </w:pPr>
+      <w:rPr>
+        <w:rFonts w:ascii="Wingdings" w:hAnsi="Wingdings" w:hint="default"/>
+      </w:rPr>
+    </w:lvl>
+    <w:lvl w:ilvl="3" w:tplc="08160001" w:tentative="1">
+      <w:start w:val="1"/>
+      <w:numFmt w:val="bullet"/>
+      <w:lvlText w:val=""/>
+      <w:lvlJc w:val="left"/>
+      <w:pPr>
+        <w:ind w:left="4320" w:hanging="360"/>
+      </w:pPr>
+      <w:rPr>
+        <w:rFonts w:ascii="Symbol" w:hAnsi="Symbol" w:hint="default"/>
+      </w:rPr>
+    </w:lvl>
+    <w:lvl w:ilvl="4" w:tplc="08160003" w:tentative="1">
+      <w:start w:val="1"/>
+      <w:numFmt w:val="bullet"/>
+      <w:lvlText w:val="o"/>
+      <w:lvlJc w:val="left"/>
+      <w:pPr>
+        <w:ind w:left="5040" w:hanging="360"/>
+      </w:pPr>
+      <w:rPr>
+        <w:rFonts w:ascii="Courier New" w:hAnsi="Courier New" w:cs="Courier New" w:hint="default"/>
+      </w:rPr>
+    </w:lvl>
+    <w:lvl w:ilvl="5" w:tplc="08160005" w:tentative="1">
+      <w:start w:val="1"/>
+      <w:numFmt w:val="bullet"/>
+      <w:lvlText w:val=""/>
+      <w:lvlJc w:val="left"/>
+      <w:pPr>
+        <w:ind w:left="5760" w:hanging="360"/>
+      </w:pPr>
+      <w:rPr>
+        <w:rFonts w:ascii="Wingdings" w:hAnsi="Wingdings" w:hint="default"/>
+      </w:rPr>
+    </w:lvl>
+    <w:lvl w:ilvl="6" w:tplc="08160001" w:tentative="1">
+      <w:start w:val="1"/>
+      <w:numFmt w:val="bullet"/>
+      <w:lvlText w:val=""/>
+      <w:lvlJc w:val="left"/>
+      <w:pPr>
+        <w:ind w:left="6480" w:hanging="360"/>
+      </w:pPr>
+      <w:rPr>
+        <w:rFonts w:ascii="Symbol" w:hAnsi="Symbol" w:hint="default"/>
+      </w:rPr>
+    </w:lvl>
+    <w:lvl w:ilvl="7" w:tplc="08160003" w:tentative="1">
+      <w:start w:val="1"/>
+      <w:numFmt w:val="bullet"/>
+      <w:lvlText w:val="o"/>
+      <w:lvlJc w:val="left"/>
+      <w:pPr>
+        <w:ind w:left="7200" w:hanging="360"/>
+      </w:pPr>
+      <w:rPr>
+        <w:rFonts w:ascii="Courier New" w:hAnsi="Courier New" w:cs="Courier New" w:hint="default"/>
+      </w:rPr>
+    </w:lvl>
+    <w:lvl w:ilvl="8" w:tplc="08160005" w:tentative="1">
+      <w:start w:val="1"/>
+      <w:numFmt w:val="bullet"/>
+      <w:lvlText w:val=""/>
+      <w:lvlJc w:val="left"/>
+      <w:pPr>
+        <w:ind w:left="7920" w:hanging="360"/>
+      </w:pPr>
+      <w:rPr>
+        <w:rFonts w:ascii="Wingdings" w:hAnsi="Wingdings" w:hint="default"/>
+      </w:rPr>
+    </w:lvl>
+  </w:abstractNum>
   <w:num w:numId="1">
-    <w:abstractNumId w:val="7"/>
+    <w:abstractNumId w:val="17"/>
   </w:num>
   <w:num w:numId="2">
-    <w:abstractNumId w:val="6"/>
+    <w:abstractNumId w:val="16"/>
   </w:num>
   <w:num w:numId="3">
+    <w:abstractNumId w:val="12"/>
+  </w:num>
+  <w:num w:numId="4">
     <w:abstractNumId w:val="4"/>
   </w:num>
-  <w:num w:numId="4">
-    <w:abstractNumId w:val="2"/>
-  </w:num>
   <w:num w:numId="5">
-    <w:abstractNumId w:val="1"/>
+    <w:abstractNumId w:val="3"/>
   </w:num>
   <w:num w:numId="6">
-    <w:abstractNumId w:val="3"/>
+    <w:abstractNumId w:val="8"/>
   </w:num>
   <w:num w:numId="7">
-    <w:abstractNumId w:val="5"/>
+    <w:abstractNumId w:val="15"/>
   </w:num>
   <w:num w:numId="8">
     <w:abstractNumId w:val="0"/>
+  </w:num>
+  <w:num w:numId="9">
+    <w:abstractNumId w:val="1"/>
+  </w:num>
+  <w:num w:numId="10">
+    <w:abstractNumId w:val="9"/>
+  </w:num>
+  <w:num w:numId="11">
+    <w:abstractNumId w:val="13"/>
+  </w:num>
+  <w:num w:numId="12">
+    <w:abstractNumId w:val="6"/>
+  </w:num>
+  <w:num w:numId="13">
+    <w:abstractNumId w:val="19"/>
+  </w:num>
+  <w:num w:numId="14">
+    <w:abstractNumId w:val="11"/>
+  </w:num>
+  <w:num w:numId="15">
+    <w:abstractNumId w:val="14"/>
+  </w:num>
+  <w:num w:numId="16">
+    <w:abstractNumId w:val="7"/>
+  </w:num>
+  <w:num w:numId="17">
+    <w:abstractNumId w:val="2"/>
+  </w:num>
+  <w:num w:numId="18">
+    <w:abstractNumId w:val="20"/>
+  </w:num>
+  <w:num w:numId="19">
+    <w:abstractNumId w:val="5"/>
+  </w:num>
+  <w:num w:numId="20">
+    <w:abstractNumId w:val="10"/>
+  </w:num>
+  <w:num w:numId="21">
+    <w:abstractNumId w:val="18"/>
   </w:num>
 </w:numbering>
 </file>
@@ -5512,7 +7959,6 @@
   <w:style w:type="character" w:default="1" w:styleId="Tipodeletrapredefinidodopargrafo">
     <w:name w:val="Default Paragraph Font"/>
     <w:uiPriority w:val="1"/>
-    <w:semiHidden/>
     <w:unhideWhenUsed/>
   </w:style>
   <w:style w:type="table" w:default="1" w:styleId="Tabelanormal">

</xml_diff>